<commit_message>
Final Create Tables Exercise
</commit_message>
<xml_diff>
--- a/Cool Cat Records Examples/CoolCatRecords_CreateTables.docx
+++ b/Cool Cat Records Examples/CoolCatRecords_CreateTables.docx
@@ -129,26 +129,19 @@
             <w:tcW w:w="2108" w:type="dxa"/>
           </w:tcPr>
           <w:p>
-            <w:proofErr w:type="spellStart"/>
-            <w:r>
-              <w:t>AlbumID</w:t>
-            </w:r>
-            <w:proofErr w:type="spellEnd"/>
-            <w:r>
-              <w:t xml:space="preserve"> (PK)</w:t>
-            </w:r>
-          </w:p>
-        </w:tc>
-        <w:tc>
-          <w:tcPr>
-            <w:tcW w:w="1382" w:type="dxa"/>
-          </w:tcPr>
-          <w:p>
-            <w:proofErr w:type="spellStart"/>
+            <w:r>
+              <w:t>AlbumID (PK)</w:t>
+            </w:r>
+          </w:p>
+        </w:tc>
+        <w:tc>
+          <w:tcPr>
+            <w:tcW w:w="1382" w:type="dxa"/>
+          </w:tcPr>
+          <w:p>
             <w:r>
               <w:t>int</w:t>
             </w:r>
-            <w:proofErr w:type="spellEnd"/>
           </w:p>
         </w:tc>
         <w:tc>
@@ -180,68 +173,65 @@
             <w:tcW w:w="2108" w:type="dxa"/>
           </w:tcPr>
           <w:p>
-            <w:proofErr w:type="spellStart"/>
             <w:r>
               <w:t>AlbumName</w:t>
             </w:r>
-            <w:proofErr w:type="spellEnd"/>
-          </w:p>
-        </w:tc>
-        <w:tc>
-          <w:tcPr>
-            <w:tcW w:w="1382" w:type="dxa"/>
-          </w:tcPr>
-          <w:p>
-            <w:r>
-              <w:t>Varchar(100)</w:t>
-            </w:r>
-          </w:p>
-        </w:tc>
-        <w:tc>
-          <w:tcPr>
-            <w:tcW w:w="1152" w:type="dxa"/>
-          </w:tcPr>
-          <w:p/>
-        </w:tc>
-        <w:tc>
-          <w:tcPr>
-            <w:tcW w:w="2932" w:type="dxa"/>
-          </w:tcPr>
-          <w:p/>
-        </w:tc>
-      </w:tr>
-      <w:tr>
-        <w:tc>
-          <w:tcPr>
-            <w:tcW w:w="2141" w:type="dxa"/>
-          </w:tcPr>
-          <w:p/>
-        </w:tc>
-        <w:tc>
-          <w:tcPr>
-            <w:tcW w:w="2108" w:type="dxa"/>
-          </w:tcPr>
-          <w:p>
-            <w:proofErr w:type="spellStart"/>
-            <w:r>
-              <w:t>ArtistID</w:t>
-            </w:r>
-            <w:proofErr w:type="spellEnd"/>
-            <w:r>
-              <w:t xml:space="preserve"> (FK)</w:t>
-            </w:r>
-          </w:p>
-        </w:tc>
-        <w:tc>
-          <w:tcPr>
-            <w:tcW w:w="1382" w:type="dxa"/>
-          </w:tcPr>
-          <w:p>
-            <w:proofErr w:type="spellStart"/>
+          </w:p>
+        </w:tc>
+        <w:tc>
+          <w:tcPr>
+            <w:tcW w:w="1382" w:type="dxa"/>
+          </w:tcPr>
+          <w:p>
+            <w:r>
+              <w:t>Varchar(</w:t>
+            </w:r>
+            <w:r>
+              <w:t>60</w:t>
+            </w:r>
+            <w:r>
+              <w:t>)</w:t>
+            </w:r>
+          </w:p>
+        </w:tc>
+        <w:tc>
+          <w:tcPr>
+            <w:tcW w:w="1152" w:type="dxa"/>
+          </w:tcPr>
+          <w:p/>
+        </w:tc>
+        <w:tc>
+          <w:tcPr>
+            <w:tcW w:w="2932" w:type="dxa"/>
+          </w:tcPr>
+          <w:p/>
+        </w:tc>
+      </w:tr>
+      <w:tr>
+        <w:tc>
+          <w:tcPr>
+            <w:tcW w:w="2141" w:type="dxa"/>
+          </w:tcPr>
+          <w:p/>
+        </w:tc>
+        <w:tc>
+          <w:tcPr>
+            <w:tcW w:w="2108" w:type="dxa"/>
+          </w:tcPr>
+          <w:p>
+            <w:r>
+              <w:t>ArtistID (FK)</w:t>
+            </w:r>
+          </w:p>
+        </w:tc>
+        <w:tc>
+          <w:tcPr>
+            <w:tcW w:w="1382" w:type="dxa"/>
+          </w:tcPr>
+          <w:p>
             <w:r>
               <w:t>int</w:t>
             </w:r>
-            <w:proofErr w:type="spellEnd"/>
           </w:p>
         </w:tc>
         <w:tc>
@@ -279,11 +269,17 @@
             <w:tcW w:w="1382" w:type="dxa"/>
           </w:tcPr>
           <w:p>
-            <w:proofErr w:type="spellStart"/>
-            <w:r>
-              <w:t>Smallint</w:t>
-            </w:r>
-            <w:proofErr w:type="spellEnd"/>
+            <w:pPr>
+              <w:rPr>
+                <w:highlight w:val="yellow"/>
+              </w:rPr>
+            </w:pPr>
+            <w:r>
+              <w:rPr>
+                <w:highlight w:val="yellow"/>
+              </w:rPr>
+              <w:t>YOU TELL ME: what datatype should this be?</w:t>
+            </w:r>
           </w:p>
         </w:tc>
         <w:tc>
@@ -300,180 +296,165 @@
             <w:r>
               <w:t>This is a 13 digit number</w:t>
             </w:r>
-          </w:p>
-        </w:tc>
-      </w:tr>
-      <w:tr>
-        <w:tc>
-          <w:tcPr>
-            <w:tcW w:w="2141" w:type="dxa"/>
-          </w:tcPr>
-          <w:p/>
-        </w:tc>
-        <w:tc>
-          <w:tcPr>
-            <w:tcW w:w="2108" w:type="dxa"/>
-          </w:tcPr>
-          <w:p>
-            <w:proofErr w:type="spellStart"/>
-            <w:r>
-              <w:t>GenreID</w:t>
-            </w:r>
-            <w:proofErr w:type="spellEnd"/>
-            <w:r>
-              <w:t xml:space="preserve"> (FK)</w:t>
-            </w:r>
-          </w:p>
-        </w:tc>
-        <w:tc>
-          <w:tcPr>
-            <w:tcW w:w="1382" w:type="dxa"/>
-          </w:tcPr>
-          <w:p>
-            <w:proofErr w:type="spellStart"/>
+            <w:r>
+              <w:t>. It must be 13 digits.</w:t>
+            </w:r>
+          </w:p>
+        </w:tc>
+      </w:tr>
+      <w:tr>
+        <w:tc>
+          <w:tcPr>
+            <w:tcW w:w="2141" w:type="dxa"/>
+          </w:tcPr>
+          <w:p/>
+        </w:tc>
+        <w:tc>
+          <w:tcPr>
+            <w:tcW w:w="2108" w:type="dxa"/>
+          </w:tcPr>
+          <w:p>
+            <w:r>
+              <w:t>GenreID (FK)</w:t>
+            </w:r>
+          </w:p>
+        </w:tc>
+        <w:tc>
+          <w:tcPr>
+            <w:tcW w:w="1382" w:type="dxa"/>
+          </w:tcPr>
+          <w:p>
+            <w:r>
+              <w:t>smallint</w:t>
+            </w:r>
+          </w:p>
+        </w:tc>
+        <w:tc>
+          <w:tcPr>
+            <w:tcW w:w="1152" w:type="dxa"/>
+          </w:tcPr>
+          <w:p/>
+        </w:tc>
+        <w:tc>
+          <w:tcPr>
+            <w:tcW w:w="2932" w:type="dxa"/>
+          </w:tcPr>
+          <w:p/>
+        </w:tc>
+      </w:tr>
+      <w:tr>
+        <w:tc>
+          <w:tcPr>
+            <w:tcW w:w="2141" w:type="dxa"/>
+          </w:tcPr>
+          <w:p/>
+        </w:tc>
+        <w:tc>
+          <w:tcPr>
+            <w:tcW w:w="2108" w:type="dxa"/>
+          </w:tcPr>
+          <w:p>
+            <w:r>
+              <w:t>CurrentPrice</w:t>
+            </w:r>
+          </w:p>
+        </w:tc>
+        <w:tc>
+          <w:tcPr>
+            <w:tcW w:w="1382" w:type="dxa"/>
+          </w:tcPr>
+          <w:p>
+            <w:r>
+              <w:t>smallmoney</w:t>
+            </w:r>
+          </w:p>
+        </w:tc>
+        <w:tc>
+          <w:tcPr>
+            <w:tcW w:w="1152" w:type="dxa"/>
+          </w:tcPr>
+          <w:p/>
+        </w:tc>
+        <w:tc>
+          <w:tcPr>
+            <w:tcW w:w="2932" w:type="dxa"/>
+          </w:tcPr>
+          <w:p/>
+        </w:tc>
+      </w:tr>
+      <w:tr>
+        <w:tc>
+          <w:tcPr>
+            <w:tcW w:w="2141" w:type="dxa"/>
+          </w:tcPr>
+          <w:p/>
+        </w:tc>
+        <w:tc>
+          <w:tcPr>
+            <w:tcW w:w="2108" w:type="dxa"/>
+          </w:tcPr>
+          <w:p>
+            <w:r>
+              <w:t>QOH</w:t>
+            </w:r>
+          </w:p>
+        </w:tc>
+        <w:tc>
+          <w:tcPr>
+            <w:tcW w:w="1382" w:type="dxa"/>
+          </w:tcPr>
+          <w:p>
+            <w:r>
+              <w:t>Int</w:t>
+            </w:r>
+          </w:p>
+        </w:tc>
+        <w:tc>
+          <w:tcPr>
+            <w:tcW w:w="1152" w:type="dxa"/>
+          </w:tcPr>
+          <w:p>
+            <w:r>
+              <w:t>0</w:t>
+            </w:r>
+          </w:p>
+        </w:tc>
+        <w:tc>
+          <w:tcPr>
+            <w:tcW w:w="2932" w:type="dxa"/>
+          </w:tcPr>
+          <w:p/>
+        </w:tc>
+      </w:tr>
+      <w:tr>
+        <w:tc>
+          <w:tcPr>
+            <w:tcW w:w="2141" w:type="dxa"/>
+          </w:tcPr>
+          <w:p>
+            <w:r>
+              <w:t>Artist</w:t>
+            </w:r>
+          </w:p>
+        </w:tc>
+        <w:tc>
+          <w:tcPr>
+            <w:tcW w:w="2108" w:type="dxa"/>
+          </w:tcPr>
+          <w:p>
+            <w:r>
+              <w:t>ArtistID (PK)</w:t>
+            </w:r>
+          </w:p>
+        </w:tc>
+        <w:tc>
+          <w:tcPr>
+            <w:tcW w:w="1382" w:type="dxa"/>
+          </w:tcPr>
+          <w:p>
             <w:r>
               <w:t>int</w:t>
             </w:r>
-            <w:proofErr w:type="spellEnd"/>
-          </w:p>
-        </w:tc>
-        <w:tc>
-          <w:tcPr>
-            <w:tcW w:w="1152" w:type="dxa"/>
-          </w:tcPr>
-          <w:p/>
-        </w:tc>
-        <w:tc>
-          <w:tcPr>
-            <w:tcW w:w="2932" w:type="dxa"/>
-          </w:tcPr>
-          <w:p/>
-        </w:tc>
-      </w:tr>
-      <w:tr>
-        <w:tc>
-          <w:tcPr>
-            <w:tcW w:w="2141" w:type="dxa"/>
-          </w:tcPr>
-          <w:p/>
-        </w:tc>
-        <w:tc>
-          <w:tcPr>
-            <w:tcW w:w="2108" w:type="dxa"/>
-          </w:tcPr>
-          <w:p>
-            <w:proofErr w:type="spellStart"/>
-            <w:r>
-              <w:t>CurrentPrice</w:t>
-            </w:r>
-            <w:proofErr w:type="spellEnd"/>
-          </w:p>
-        </w:tc>
-        <w:tc>
-          <w:tcPr>
-            <w:tcW w:w="1382" w:type="dxa"/>
-          </w:tcPr>
-          <w:p>
-            <w:r>
-              <w:t>Money</w:t>
-            </w:r>
-          </w:p>
-        </w:tc>
-        <w:tc>
-          <w:tcPr>
-            <w:tcW w:w="1152" w:type="dxa"/>
-          </w:tcPr>
-          <w:p/>
-        </w:tc>
-        <w:tc>
-          <w:tcPr>
-            <w:tcW w:w="2932" w:type="dxa"/>
-          </w:tcPr>
-          <w:p/>
-        </w:tc>
-      </w:tr>
-      <w:tr>
-        <w:tc>
-          <w:tcPr>
-            <w:tcW w:w="2141" w:type="dxa"/>
-          </w:tcPr>
-          <w:p/>
-        </w:tc>
-        <w:tc>
-          <w:tcPr>
-            <w:tcW w:w="2108" w:type="dxa"/>
-          </w:tcPr>
-          <w:p>
-            <w:r>
-              <w:t>QOH</w:t>
-            </w:r>
-          </w:p>
-        </w:tc>
-        <w:tc>
-          <w:tcPr>
-            <w:tcW w:w="1382" w:type="dxa"/>
-          </w:tcPr>
-          <w:p>
-            <w:proofErr w:type="spellStart"/>
-            <w:r>
-              <w:t>Int</w:t>
-            </w:r>
-            <w:proofErr w:type="spellEnd"/>
-          </w:p>
-        </w:tc>
-        <w:tc>
-          <w:tcPr>
-            <w:tcW w:w="1152" w:type="dxa"/>
-          </w:tcPr>
-          <w:p>
-            <w:r>
-              <w:t>0</w:t>
-            </w:r>
-          </w:p>
-        </w:tc>
-        <w:tc>
-          <w:tcPr>
-            <w:tcW w:w="2932" w:type="dxa"/>
-          </w:tcPr>
-          <w:p/>
-        </w:tc>
-      </w:tr>
-      <w:tr>
-        <w:tc>
-          <w:tcPr>
-            <w:tcW w:w="2141" w:type="dxa"/>
-          </w:tcPr>
-          <w:p>
-            <w:r>
-              <w:t>Artist</w:t>
-            </w:r>
-          </w:p>
-        </w:tc>
-        <w:tc>
-          <w:tcPr>
-            <w:tcW w:w="2108" w:type="dxa"/>
-          </w:tcPr>
-          <w:p>
-            <w:proofErr w:type="spellStart"/>
-            <w:r>
-              <w:t>ArtistID</w:t>
-            </w:r>
-            <w:proofErr w:type="spellEnd"/>
-            <w:r>
-              <w:t xml:space="preserve"> (PK)</w:t>
-            </w:r>
-          </w:p>
-        </w:tc>
-        <w:tc>
-          <w:tcPr>
-            <w:tcW w:w="1382" w:type="dxa"/>
-          </w:tcPr>
-          <w:p>
-            <w:proofErr w:type="spellStart"/>
-            <w:r>
-              <w:t>int</w:t>
-            </w:r>
-            <w:proofErr w:type="spellEnd"/>
           </w:p>
         </w:tc>
         <w:tc>
@@ -492,35 +473,34 @@
             </w:r>
           </w:p>
         </w:tc>
-        <w:bookmarkStart w:id="0" w:name="_GoBack"/>
-        <w:bookmarkEnd w:id="0"/>
-      </w:tr>
-      <w:tr>
-        <w:tc>
-          <w:tcPr>
-            <w:tcW w:w="2141" w:type="dxa"/>
-          </w:tcPr>
-          <w:p/>
-        </w:tc>
-        <w:tc>
-          <w:tcPr>
-            <w:tcW w:w="2108" w:type="dxa"/>
-          </w:tcPr>
-          <w:p>
-            <w:proofErr w:type="spellStart"/>
+      </w:tr>
+      <w:tr>
+        <w:tc>
+          <w:tcPr>
+            <w:tcW w:w="2141" w:type="dxa"/>
+          </w:tcPr>
+          <w:p/>
+        </w:tc>
+        <w:tc>
+          <w:tcPr>
+            <w:tcW w:w="2108" w:type="dxa"/>
+          </w:tcPr>
+          <w:p>
             <w:r>
               <w:t>ArtistName</w:t>
             </w:r>
-            <w:proofErr w:type="spellEnd"/>
-          </w:p>
-        </w:tc>
-        <w:tc>
-          <w:tcPr>
-            <w:tcW w:w="1382" w:type="dxa"/>
-          </w:tcPr>
-          <w:p>
-            <w:r>
-              <w:t>Varchar(100)</w:t>
+          </w:p>
+        </w:tc>
+        <w:tc>
+          <w:tcPr>
+            <w:tcW w:w="1382" w:type="dxa"/>
+          </w:tcPr>
+          <w:p>
+            <w:r>
+              <w:t>Varchar(50</w:t>
+            </w:r>
+            <w:r>
+              <w:t>)</w:t>
             </w:r>
           </w:p>
         </w:tc>
@@ -553,13 +533,8 @@
             <w:tcW w:w="2108" w:type="dxa"/>
           </w:tcPr>
           <w:p>
-            <w:proofErr w:type="spellStart"/>
-            <w:r>
-              <w:t>CustomerID</w:t>
-            </w:r>
-            <w:proofErr w:type="spellEnd"/>
-            <w:r>
-              <w:t xml:space="preserve"> (PK)</w:t>
+            <w:r>
+              <w:t>CustomerID (PK)</w:t>
             </w:r>
           </w:p>
         </w:tc>
@@ -603,14 +578,12 @@
                 <w:i/>
               </w:rPr>
             </w:pPr>
-            <w:proofErr w:type="spellStart"/>
             <w:r>
               <w:rPr>
                 <w:i/>
               </w:rPr>
               <w:t>FirstName</w:t>
             </w:r>
-            <w:proofErr w:type="spellEnd"/>
           </w:p>
         </w:tc>
         <w:tc>
@@ -648,11 +621,9 @@
             <w:tcW w:w="2108" w:type="dxa"/>
           </w:tcPr>
           <w:p>
-            <w:proofErr w:type="spellStart"/>
             <w:r>
               <w:t>LastName</w:t>
             </w:r>
-            <w:proofErr w:type="spellEnd"/>
           </w:p>
         </w:tc>
         <w:tc>
@@ -717,7 +688,7 @@
           </w:tcPr>
           <w:p>
             <w:r>
-              <w:t>Must be in format 555-555-5555 with optional country code 1-555-555-5555</w:t>
+              <w:t>Must be in format 1-555-555-5555</w:t>
             </w:r>
           </w:p>
         </w:tc>
@@ -818,11 +789,9 @@
             <w:tcW w:w="2108" w:type="dxa"/>
           </w:tcPr>
           <w:p>
-            <w:proofErr w:type="spellStart"/>
             <w:r>
               <w:t>PostalCode</w:t>
             </w:r>
-            <w:proofErr w:type="spellEnd"/>
           </w:p>
         </w:tc>
         <w:tc>
@@ -1002,10 +971,7 @@
           </w:tcPr>
           <w:p>
             <w:r>
-              <w:t xml:space="preserve">Must be valid email </w:t>
-            </w:r>
-            <w:r>
-              <w:t>format</w:t>
+              <w:t>** See business rules</w:t>
             </w:r>
           </w:p>
         </w:tc>
@@ -1026,13 +992,8 @@
             <w:tcW w:w="2108" w:type="dxa"/>
           </w:tcPr>
           <w:p>
-            <w:proofErr w:type="spellStart"/>
-            <w:r>
-              <w:t>EmployeeID</w:t>
-            </w:r>
-            <w:proofErr w:type="spellEnd"/>
-            <w:r>
-              <w:t xml:space="preserve"> (PK)</w:t>
+            <w:r>
+              <w:t>EmployeeID (PK)</w:t>
             </w:r>
           </w:p>
         </w:tc>
@@ -1076,14 +1037,12 @@
                 <w:i/>
               </w:rPr>
             </w:pPr>
-            <w:proofErr w:type="spellStart"/>
             <w:r>
               <w:rPr>
                 <w:i/>
               </w:rPr>
               <w:t>FirstName</w:t>
             </w:r>
-            <w:proofErr w:type="spellEnd"/>
           </w:p>
         </w:tc>
         <w:tc>
@@ -1121,11 +1080,9 @@
             <w:tcW w:w="2108" w:type="dxa"/>
           </w:tcPr>
           <w:p>
-            <w:proofErr w:type="spellStart"/>
             <w:r>
               <w:t>LastName</w:t>
             </w:r>
-            <w:proofErr w:type="spellEnd"/>
           </w:p>
         </w:tc>
         <w:tc>
@@ -1190,7 +1147,7 @@
           </w:tcPr>
           <w:p>
             <w:r>
-              <w:t>Must be in format 555-555-5555 with optional country code 1-555-555-5555</w:t>
+              <w:t>Must be in format 1-555-555-5555</w:t>
             </w:r>
           </w:p>
         </w:tc>
@@ -1291,11 +1248,9 @@
             <w:tcW w:w="2108" w:type="dxa"/>
           </w:tcPr>
           <w:p>
-            <w:proofErr w:type="spellStart"/>
             <w:r>
               <w:t>PostalCode</w:t>
             </w:r>
-            <w:proofErr w:type="spellEnd"/>
           </w:p>
         </w:tc>
         <w:tc>
@@ -1482,1213 +1437,83 @@
           <w:tcPr>
             <w:tcW w:w="2141" w:type="dxa"/>
           </w:tcPr>
-          <w:p>
-            <w:r>
-              <w:t>Genre</w:t>
-            </w:r>
-          </w:p>
-        </w:tc>
-        <w:tc>
-          <w:tcPr>
-            <w:tcW w:w="2108" w:type="dxa"/>
-          </w:tcPr>
-          <w:p>
-            <w:proofErr w:type="spellStart"/>
-            <w:r>
-              <w:t>GenreID</w:t>
-            </w:r>
-            <w:proofErr w:type="spellEnd"/>
-            <w:r>
-              <w:t xml:space="preserve"> (PK)</w:t>
-            </w:r>
-          </w:p>
-        </w:tc>
-        <w:tc>
-          <w:tcPr>
-            <w:tcW w:w="1382" w:type="dxa"/>
-          </w:tcPr>
-          <w:p>
-            <w:proofErr w:type="spellStart"/>
-            <w:r>
-              <w:t>tinyint</w:t>
-            </w:r>
-            <w:proofErr w:type="spellEnd"/>
-          </w:p>
-        </w:tc>
-        <w:tc>
-          <w:tcPr>
-            <w:tcW w:w="1152" w:type="dxa"/>
-          </w:tcPr>
-          <w:p/>
-        </w:tc>
-        <w:tc>
-          <w:tcPr>
-            <w:tcW w:w="2932" w:type="dxa"/>
-          </w:tcPr>
-          <w:p>
-            <w:r>
-              <w:t>Identity starting at 1, increment by 1</w:t>
-            </w:r>
-          </w:p>
-        </w:tc>
-      </w:tr>
-      <w:tr>
-        <w:tc>
-          <w:tcPr>
-            <w:tcW w:w="2141" w:type="dxa"/>
-          </w:tcPr>
-          <w:p/>
-        </w:tc>
-        <w:tc>
-          <w:tcPr>
-            <w:tcW w:w="2108" w:type="dxa"/>
-          </w:tcPr>
-          <w:p>
-            <w:r>
-              <w:t>Description</w:t>
-            </w:r>
-          </w:p>
-        </w:tc>
-        <w:tc>
-          <w:tcPr>
-            <w:tcW w:w="1382" w:type="dxa"/>
-          </w:tcPr>
-          <w:p>
-            <w:r>
-              <w:t>Varchar(70)</w:t>
-            </w:r>
-          </w:p>
-        </w:tc>
-        <w:tc>
-          <w:tcPr>
-            <w:tcW w:w="1152" w:type="dxa"/>
-          </w:tcPr>
-          <w:p/>
-        </w:tc>
-        <w:tc>
-          <w:tcPr>
-            <w:tcW w:w="2932" w:type="dxa"/>
-          </w:tcPr>
-          <w:p/>
-        </w:tc>
-      </w:tr>
-      <w:tr>
-        <w:tc>
-          <w:tcPr>
-            <w:tcW w:w="2141" w:type="dxa"/>
-          </w:tcPr>
-          <w:p>
-            <w:proofErr w:type="spellStart"/>
-            <w:r>
-              <w:lastRenderedPageBreak/>
-              <w:t>PaymentType</w:t>
-            </w:r>
-            <w:proofErr w:type="spellEnd"/>
-          </w:p>
-        </w:tc>
-        <w:tc>
-          <w:tcPr>
-            <w:tcW w:w="2108" w:type="dxa"/>
-          </w:tcPr>
-          <w:p>
-            <w:proofErr w:type="spellStart"/>
-            <w:r>
-              <w:t>PaymentTypeID</w:t>
-            </w:r>
-            <w:proofErr w:type="spellEnd"/>
-            <w:r>
-              <w:t xml:space="preserve"> (PK)</w:t>
-            </w:r>
-          </w:p>
-        </w:tc>
-        <w:tc>
-          <w:tcPr>
-            <w:tcW w:w="1382" w:type="dxa"/>
-          </w:tcPr>
-          <w:p>
-            <w:proofErr w:type="spellStart"/>
-            <w:r>
-              <w:t>Tinyint</w:t>
-            </w:r>
-            <w:proofErr w:type="spellEnd"/>
-          </w:p>
-        </w:tc>
-        <w:tc>
-          <w:tcPr>
-            <w:tcW w:w="1152" w:type="dxa"/>
-          </w:tcPr>
-          <w:p/>
-        </w:tc>
-        <w:tc>
-          <w:tcPr>
-            <w:tcW w:w="2932" w:type="dxa"/>
-          </w:tcPr>
-          <w:p>
-            <w:r>
-              <w:t>Identity starting at 1, increment by 1</w:t>
-            </w:r>
-          </w:p>
-        </w:tc>
-      </w:tr>
-      <w:tr>
-        <w:tc>
-          <w:tcPr>
-            <w:tcW w:w="2141" w:type="dxa"/>
-          </w:tcPr>
-          <w:p/>
-        </w:tc>
-        <w:tc>
-          <w:tcPr>
-            <w:tcW w:w="2108" w:type="dxa"/>
-          </w:tcPr>
-          <w:p>
-            <w:r>
-              <w:t>Description</w:t>
-            </w:r>
-          </w:p>
-        </w:tc>
-        <w:tc>
-          <w:tcPr>
-            <w:tcW w:w="1382" w:type="dxa"/>
-          </w:tcPr>
-          <w:p>
-            <w:r>
-              <w:t>Varchar(70)</w:t>
-            </w:r>
-          </w:p>
-        </w:tc>
-        <w:tc>
-          <w:tcPr>
-            <w:tcW w:w="1152" w:type="dxa"/>
-          </w:tcPr>
-          <w:p/>
-        </w:tc>
-        <w:tc>
-          <w:tcPr>
-            <w:tcW w:w="2932" w:type="dxa"/>
-          </w:tcPr>
-          <w:p/>
-        </w:tc>
-      </w:tr>
-      <w:tr>
-        <w:tc>
-          <w:tcPr>
-            <w:tcW w:w="2141" w:type="dxa"/>
-          </w:tcPr>
-          <w:p>
-            <w:proofErr w:type="spellStart"/>
-            <w:r>
-              <w:t>PurchaseOrder</w:t>
-            </w:r>
-            <w:proofErr w:type="spellEnd"/>
-          </w:p>
-        </w:tc>
-        <w:tc>
-          <w:tcPr>
-            <w:tcW w:w="2108" w:type="dxa"/>
-          </w:tcPr>
-          <w:p>
-            <w:proofErr w:type="spellStart"/>
-            <w:r>
-              <w:t>PurchaseOrderID</w:t>
-            </w:r>
-            <w:proofErr w:type="spellEnd"/>
-            <w:r>
-              <w:t>(PK)</w:t>
-            </w:r>
-          </w:p>
-        </w:tc>
-        <w:tc>
-          <w:tcPr>
-            <w:tcW w:w="1382" w:type="dxa"/>
-          </w:tcPr>
-          <w:p>
-            <w:proofErr w:type="spellStart"/>
-            <w:r>
-              <w:t>Int</w:t>
-            </w:r>
-            <w:proofErr w:type="spellEnd"/>
-          </w:p>
-        </w:tc>
-        <w:tc>
-          <w:tcPr>
-            <w:tcW w:w="1152" w:type="dxa"/>
-          </w:tcPr>
-          <w:p/>
-        </w:tc>
-        <w:tc>
-          <w:tcPr>
-            <w:tcW w:w="2932" w:type="dxa"/>
-          </w:tcPr>
-          <w:p>
-            <w:r>
-              <w:t>Identity starting at 1000, increment by 1</w:t>
-            </w:r>
-          </w:p>
-        </w:tc>
-      </w:tr>
-      <w:tr>
-        <w:tc>
-          <w:tcPr>
-            <w:tcW w:w="2141" w:type="dxa"/>
-          </w:tcPr>
-          <w:p/>
-        </w:tc>
-        <w:tc>
-          <w:tcPr>
-            <w:tcW w:w="2108" w:type="dxa"/>
-          </w:tcPr>
-          <w:p>
-            <w:r>
-              <w:t>Date</w:t>
-            </w:r>
-          </w:p>
-        </w:tc>
-        <w:tc>
-          <w:tcPr>
-            <w:tcW w:w="1382" w:type="dxa"/>
-          </w:tcPr>
-          <w:p>
-            <w:proofErr w:type="spellStart"/>
-            <w:r>
-              <w:t>D</w:t>
-            </w:r>
-            <w:r>
-              <w:t>atetime</w:t>
-            </w:r>
-            <w:proofErr w:type="spellEnd"/>
-          </w:p>
-        </w:tc>
-        <w:tc>
-          <w:tcPr>
-            <w:tcW w:w="1152" w:type="dxa"/>
-          </w:tcPr>
-          <w:p>
-            <w:r>
-              <w:t>Today’s date</w:t>
-            </w:r>
-          </w:p>
-        </w:tc>
-        <w:tc>
-          <w:tcPr>
-            <w:tcW w:w="2932" w:type="dxa"/>
-          </w:tcPr>
-          <w:p/>
-        </w:tc>
-      </w:tr>
-      <w:tr>
-        <w:tc>
-          <w:tcPr>
-            <w:tcW w:w="2141" w:type="dxa"/>
-          </w:tcPr>
-          <w:p/>
-        </w:tc>
-        <w:tc>
-          <w:tcPr>
-            <w:tcW w:w="2108" w:type="dxa"/>
-          </w:tcPr>
-          <w:p>
-            <w:proofErr w:type="spellStart"/>
-            <w:r>
-              <w:t>SupplierID</w:t>
-            </w:r>
-            <w:proofErr w:type="spellEnd"/>
-            <w:r>
-              <w:t xml:space="preserve"> (FK)</w:t>
-            </w:r>
-          </w:p>
-        </w:tc>
-        <w:tc>
-          <w:tcPr>
-            <w:tcW w:w="1382" w:type="dxa"/>
-          </w:tcPr>
-          <w:p>
-            <w:proofErr w:type="spellStart"/>
-            <w:r>
-              <w:t>Int</w:t>
-            </w:r>
-            <w:proofErr w:type="spellEnd"/>
-          </w:p>
-        </w:tc>
-        <w:tc>
-          <w:tcPr>
-            <w:tcW w:w="1152" w:type="dxa"/>
-          </w:tcPr>
-          <w:p/>
-        </w:tc>
-        <w:tc>
-          <w:tcPr>
-            <w:tcW w:w="2932" w:type="dxa"/>
-          </w:tcPr>
-          <w:p/>
-        </w:tc>
-      </w:tr>
-      <w:tr>
-        <w:tc>
-          <w:tcPr>
-            <w:tcW w:w="2141" w:type="dxa"/>
-          </w:tcPr>
-          <w:p/>
-        </w:tc>
-        <w:tc>
-          <w:tcPr>
-            <w:tcW w:w="2108" w:type="dxa"/>
-          </w:tcPr>
-          <w:p>
-            <w:r>
-              <w:t>Subtotal</w:t>
-            </w:r>
-          </w:p>
-        </w:tc>
-        <w:tc>
-          <w:tcPr>
-            <w:tcW w:w="1382" w:type="dxa"/>
-          </w:tcPr>
-          <w:p>
-            <w:r>
-              <w:t>Money</w:t>
-            </w:r>
-          </w:p>
-        </w:tc>
-        <w:tc>
-          <w:tcPr>
-            <w:tcW w:w="1152" w:type="dxa"/>
-          </w:tcPr>
-          <w:p/>
-        </w:tc>
-        <w:tc>
-          <w:tcPr>
-            <w:tcW w:w="2932" w:type="dxa"/>
-          </w:tcPr>
-          <w:p/>
-        </w:tc>
-      </w:tr>
-      <w:tr>
-        <w:tc>
-          <w:tcPr>
-            <w:tcW w:w="2141" w:type="dxa"/>
-          </w:tcPr>
-          <w:p/>
-        </w:tc>
-        <w:tc>
-          <w:tcPr>
-            <w:tcW w:w="2108" w:type="dxa"/>
-          </w:tcPr>
-          <w:p>
-            <w:r>
-              <w:t>Tax</w:t>
-            </w:r>
-          </w:p>
-        </w:tc>
-        <w:tc>
-          <w:tcPr>
-            <w:tcW w:w="1382" w:type="dxa"/>
-          </w:tcPr>
-          <w:p>
-            <w:proofErr w:type="spellStart"/>
+          <w:p/>
+        </w:tc>
+        <w:tc>
+          <w:tcPr>
+            <w:tcW w:w="2108" w:type="dxa"/>
+          </w:tcPr>
+          <w:p>
+            <w:r>
+              <w:t>Wage</w:t>
+            </w:r>
+          </w:p>
+        </w:tc>
+        <w:tc>
+          <w:tcPr>
+            <w:tcW w:w="1382" w:type="dxa"/>
+          </w:tcPr>
+          <w:p>
             <w:r>
               <w:t>Smallmoney</w:t>
             </w:r>
-            <w:proofErr w:type="spellEnd"/>
-          </w:p>
-        </w:tc>
-        <w:tc>
-          <w:tcPr>
-            <w:tcW w:w="1152" w:type="dxa"/>
-          </w:tcPr>
-          <w:p/>
-        </w:tc>
-        <w:tc>
-          <w:tcPr>
-            <w:tcW w:w="2932" w:type="dxa"/>
-          </w:tcPr>
-          <w:p/>
-        </w:tc>
-      </w:tr>
-      <w:tr>
-        <w:tc>
-          <w:tcPr>
-            <w:tcW w:w="2141" w:type="dxa"/>
-          </w:tcPr>
-          <w:p/>
-        </w:tc>
-        <w:tc>
-          <w:tcPr>
-            <w:tcW w:w="2108" w:type="dxa"/>
-          </w:tcPr>
-          <w:p>
-            <w:r>
-              <w:t>Total</w:t>
-            </w:r>
-          </w:p>
-        </w:tc>
-        <w:tc>
-          <w:tcPr>
-            <w:tcW w:w="1382" w:type="dxa"/>
-          </w:tcPr>
-          <w:p>
-            <w:r>
-              <w:t>Money</w:t>
-            </w:r>
-          </w:p>
-        </w:tc>
-        <w:tc>
-          <w:tcPr>
-            <w:tcW w:w="1152" w:type="dxa"/>
-          </w:tcPr>
-          <w:p/>
-        </w:tc>
-        <w:tc>
-          <w:tcPr>
-            <w:tcW w:w="2932" w:type="dxa"/>
-          </w:tcPr>
-          <w:p/>
-        </w:tc>
-      </w:tr>
-      <w:tr>
-        <w:tc>
-          <w:tcPr>
-            <w:tcW w:w="2141" w:type="dxa"/>
-          </w:tcPr>
-          <w:p>
-            <w:proofErr w:type="spellStart"/>
-            <w:r>
-              <w:t>PurchaseOrderAlbum</w:t>
-            </w:r>
-            <w:proofErr w:type="spellEnd"/>
-          </w:p>
-        </w:tc>
-        <w:tc>
-          <w:tcPr>
-            <w:tcW w:w="2108" w:type="dxa"/>
-          </w:tcPr>
-          <w:p>
-            <w:proofErr w:type="spellStart"/>
-            <w:r>
-              <w:t>AlbumID</w:t>
-            </w:r>
-            <w:proofErr w:type="spellEnd"/>
-            <w:r>
-              <w:t xml:space="preserve"> (FK, PK)</w:t>
-            </w:r>
-          </w:p>
-        </w:tc>
-        <w:tc>
-          <w:tcPr>
-            <w:tcW w:w="1382" w:type="dxa"/>
-          </w:tcPr>
-          <w:p>
-            <w:proofErr w:type="spellStart"/>
-            <w:r>
-              <w:t>Int</w:t>
-            </w:r>
-            <w:proofErr w:type="spellEnd"/>
-          </w:p>
-        </w:tc>
-        <w:tc>
-          <w:tcPr>
-            <w:tcW w:w="1152" w:type="dxa"/>
-          </w:tcPr>
-          <w:p/>
-        </w:tc>
-        <w:tc>
-          <w:tcPr>
-            <w:tcW w:w="2932" w:type="dxa"/>
-          </w:tcPr>
-          <w:p/>
-        </w:tc>
-      </w:tr>
-      <w:tr>
-        <w:tc>
-          <w:tcPr>
-            <w:tcW w:w="2141" w:type="dxa"/>
-          </w:tcPr>
-          <w:p/>
-        </w:tc>
-        <w:tc>
-          <w:tcPr>
-            <w:tcW w:w="2108" w:type="dxa"/>
-          </w:tcPr>
-          <w:p>
-            <w:proofErr w:type="spellStart"/>
-            <w:r>
-              <w:t>PurchaseOrderID</w:t>
-            </w:r>
-            <w:proofErr w:type="spellEnd"/>
-            <w:r>
-              <w:t xml:space="preserve"> (PK, FK)</w:t>
-            </w:r>
-          </w:p>
-        </w:tc>
-        <w:tc>
-          <w:tcPr>
-            <w:tcW w:w="1382" w:type="dxa"/>
-          </w:tcPr>
-          <w:p>
-            <w:proofErr w:type="spellStart"/>
-            <w:r>
-              <w:t>Int</w:t>
-            </w:r>
-            <w:proofErr w:type="spellEnd"/>
-          </w:p>
-        </w:tc>
-        <w:tc>
-          <w:tcPr>
-            <w:tcW w:w="1152" w:type="dxa"/>
-          </w:tcPr>
-          <w:p/>
-        </w:tc>
-        <w:tc>
-          <w:tcPr>
-            <w:tcW w:w="2932" w:type="dxa"/>
-          </w:tcPr>
-          <w:p/>
-        </w:tc>
-      </w:tr>
-      <w:tr>
-        <w:tc>
-          <w:tcPr>
-            <w:tcW w:w="2141" w:type="dxa"/>
-          </w:tcPr>
-          <w:p/>
-        </w:tc>
-        <w:tc>
-          <w:tcPr>
-            <w:tcW w:w="2108" w:type="dxa"/>
-          </w:tcPr>
-          <w:p>
-            <w:r>
-              <w:t>Quantity</w:t>
-            </w:r>
-          </w:p>
-        </w:tc>
-        <w:tc>
-          <w:tcPr>
-            <w:tcW w:w="1382" w:type="dxa"/>
-          </w:tcPr>
-          <w:p>
-            <w:proofErr w:type="spellStart"/>
-            <w:r>
-              <w:t>Int</w:t>
-            </w:r>
-            <w:proofErr w:type="spellEnd"/>
-          </w:p>
-        </w:tc>
-        <w:tc>
-          <w:tcPr>
-            <w:tcW w:w="1152" w:type="dxa"/>
-          </w:tcPr>
-          <w:p/>
-        </w:tc>
-        <w:tc>
-          <w:tcPr>
-            <w:tcW w:w="2932" w:type="dxa"/>
-          </w:tcPr>
-          <w:p/>
-        </w:tc>
-      </w:tr>
-      <w:tr>
-        <w:tc>
-          <w:tcPr>
-            <w:tcW w:w="2141" w:type="dxa"/>
-          </w:tcPr>
-          <w:p/>
-        </w:tc>
-        <w:tc>
-          <w:tcPr>
-            <w:tcW w:w="2108" w:type="dxa"/>
-          </w:tcPr>
-          <w:p>
-            <w:r>
-              <w:t>Cost</w:t>
-            </w:r>
-          </w:p>
-        </w:tc>
-        <w:tc>
-          <w:tcPr>
-            <w:tcW w:w="1382" w:type="dxa"/>
-          </w:tcPr>
-          <w:p>
-            <w:r>
-              <w:t>Money</w:t>
-            </w:r>
-          </w:p>
-        </w:tc>
-        <w:tc>
-          <w:tcPr>
-            <w:tcW w:w="1152" w:type="dxa"/>
-          </w:tcPr>
-          <w:p/>
-        </w:tc>
-        <w:tc>
-          <w:tcPr>
-            <w:tcW w:w="2932" w:type="dxa"/>
-          </w:tcPr>
-          <w:p/>
-        </w:tc>
-      </w:tr>
-      <w:tr>
-        <w:tc>
-          <w:tcPr>
-            <w:tcW w:w="2141" w:type="dxa"/>
-          </w:tcPr>
-          <w:p/>
-        </w:tc>
-        <w:tc>
-          <w:tcPr>
-            <w:tcW w:w="2108" w:type="dxa"/>
-          </w:tcPr>
-          <w:p>
-            <w:r>
-              <w:t>Amount</w:t>
-            </w:r>
-          </w:p>
-        </w:tc>
-        <w:tc>
-          <w:tcPr>
-            <w:tcW w:w="1382" w:type="dxa"/>
-          </w:tcPr>
-          <w:p>
-            <w:r>
-              <w:t>Money</w:t>
-            </w:r>
-          </w:p>
-        </w:tc>
-        <w:tc>
-          <w:tcPr>
-            <w:tcW w:w="1152" w:type="dxa"/>
-          </w:tcPr>
-          <w:p/>
-        </w:tc>
-        <w:tc>
-          <w:tcPr>
-            <w:tcW w:w="2932" w:type="dxa"/>
-          </w:tcPr>
-          <w:p>
-            <w:r>
-              <w:t xml:space="preserve">Amount must be greater than </w:t>
-            </w:r>
-            <w:r>
-              <w:t xml:space="preserve">or equal to </w:t>
-            </w:r>
-            <w:r>
-              <w:t>Cost.</w:t>
-            </w:r>
-          </w:p>
-        </w:tc>
-      </w:tr>
-      <w:tr>
-        <w:tc>
-          <w:tcPr>
-            <w:tcW w:w="2141" w:type="dxa"/>
-          </w:tcPr>
-          <w:p>
-            <w:r>
-              <w:t>Receipt</w:t>
-            </w:r>
-          </w:p>
-        </w:tc>
-        <w:tc>
-          <w:tcPr>
-            <w:tcW w:w="2108" w:type="dxa"/>
-          </w:tcPr>
-          <w:p>
-            <w:proofErr w:type="spellStart"/>
-            <w:r>
-              <w:t>ReceiptID</w:t>
-            </w:r>
-            <w:proofErr w:type="spellEnd"/>
-            <w:r>
-              <w:t xml:space="preserve"> (PK)</w:t>
-            </w:r>
-          </w:p>
-        </w:tc>
-        <w:tc>
-          <w:tcPr>
-            <w:tcW w:w="1382" w:type="dxa"/>
-          </w:tcPr>
-          <w:p>
-            <w:proofErr w:type="spellStart"/>
-            <w:r>
-              <w:t>Int</w:t>
-            </w:r>
-            <w:proofErr w:type="spellEnd"/>
-          </w:p>
-        </w:tc>
-        <w:tc>
-          <w:tcPr>
-            <w:tcW w:w="1152" w:type="dxa"/>
-          </w:tcPr>
-          <w:p/>
-        </w:tc>
-        <w:tc>
-          <w:tcPr>
-            <w:tcW w:w="2932" w:type="dxa"/>
-          </w:tcPr>
-          <w:p>
-            <w:r>
-              <w:t>Identity starting at 100, increment by 1</w:t>
-            </w:r>
-          </w:p>
-        </w:tc>
-      </w:tr>
-      <w:tr>
-        <w:tc>
-          <w:tcPr>
-            <w:tcW w:w="2141" w:type="dxa"/>
-          </w:tcPr>
-          <w:p/>
-        </w:tc>
-        <w:tc>
-          <w:tcPr>
-            <w:tcW w:w="2108" w:type="dxa"/>
-          </w:tcPr>
-          <w:p>
-            <w:r>
-              <w:t>Date</w:t>
-            </w:r>
-          </w:p>
-        </w:tc>
-        <w:tc>
-          <w:tcPr>
-            <w:tcW w:w="1382" w:type="dxa"/>
-          </w:tcPr>
-          <w:p>
-            <w:proofErr w:type="spellStart"/>
+          </w:p>
+        </w:tc>
+        <w:tc>
+          <w:tcPr>
+            <w:tcW w:w="1152" w:type="dxa"/>
+          </w:tcPr>
+          <w:p/>
+        </w:tc>
+        <w:tc>
+          <w:tcPr>
+            <w:tcW w:w="2932" w:type="dxa"/>
+          </w:tcPr>
+          <w:p/>
+        </w:tc>
+      </w:tr>
+      <w:tr>
+        <w:tc>
+          <w:tcPr>
+            <w:tcW w:w="2141" w:type="dxa"/>
+          </w:tcPr>
+          <w:p/>
+        </w:tc>
+        <w:tc>
+          <w:tcPr>
+            <w:tcW w:w="2108" w:type="dxa"/>
+          </w:tcPr>
+          <w:p>
+            <w:r>
+              <w:t>DateHired</w:t>
+            </w:r>
+          </w:p>
+        </w:tc>
+        <w:tc>
+          <w:tcPr>
+            <w:tcW w:w="1382" w:type="dxa"/>
+          </w:tcPr>
+          <w:p>
             <w:r>
               <w:t>Datetime</w:t>
             </w:r>
-            <w:proofErr w:type="spellEnd"/>
-          </w:p>
-        </w:tc>
-        <w:tc>
-          <w:tcPr>
-            <w:tcW w:w="1152" w:type="dxa"/>
-          </w:tcPr>
-          <w:p>
-            <w:r>
-              <w:t>Today’s date</w:t>
-            </w:r>
-          </w:p>
-        </w:tc>
-        <w:tc>
-          <w:tcPr>
-            <w:tcW w:w="2932" w:type="dxa"/>
-          </w:tcPr>
-          <w:p/>
-        </w:tc>
-      </w:tr>
-      <w:tr>
-        <w:tc>
-          <w:tcPr>
-            <w:tcW w:w="2141" w:type="dxa"/>
-          </w:tcPr>
-          <w:p/>
-        </w:tc>
-        <w:tc>
-          <w:tcPr>
-            <w:tcW w:w="2108" w:type="dxa"/>
-          </w:tcPr>
-          <w:p>
-            <w:proofErr w:type="spellStart"/>
-            <w:r>
-              <w:t>CustomerID</w:t>
-            </w:r>
-            <w:proofErr w:type="spellEnd"/>
-            <w:r>
-              <w:t xml:space="preserve"> (FK)</w:t>
-            </w:r>
-          </w:p>
-        </w:tc>
-        <w:tc>
-          <w:tcPr>
-            <w:tcW w:w="1382" w:type="dxa"/>
-          </w:tcPr>
-          <w:p>
-            <w:proofErr w:type="spellStart"/>
-            <w:r>
-              <w:t>Int</w:t>
-            </w:r>
-            <w:proofErr w:type="spellEnd"/>
-          </w:p>
-        </w:tc>
-        <w:tc>
-          <w:tcPr>
-            <w:tcW w:w="1152" w:type="dxa"/>
-          </w:tcPr>
-          <w:p/>
-        </w:tc>
-        <w:tc>
-          <w:tcPr>
-            <w:tcW w:w="2932" w:type="dxa"/>
-          </w:tcPr>
-          <w:p/>
-        </w:tc>
-      </w:tr>
-      <w:tr>
-        <w:tc>
-          <w:tcPr>
-            <w:tcW w:w="2141" w:type="dxa"/>
-          </w:tcPr>
-          <w:p/>
-        </w:tc>
-        <w:tc>
-          <w:tcPr>
-            <w:tcW w:w="2108" w:type="dxa"/>
-          </w:tcPr>
-          <w:p>
-            <w:proofErr w:type="spellStart"/>
-            <w:r>
-              <w:t>EmployeeID</w:t>
-            </w:r>
-            <w:proofErr w:type="spellEnd"/>
-            <w:r>
-              <w:t xml:space="preserve"> (FK)</w:t>
-            </w:r>
-          </w:p>
-        </w:tc>
-        <w:tc>
-          <w:tcPr>
-            <w:tcW w:w="1382" w:type="dxa"/>
-          </w:tcPr>
-          <w:p>
-            <w:proofErr w:type="spellStart"/>
-            <w:r>
-              <w:t>Int</w:t>
-            </w:r>
-            <w:proofErr w:type="spellEnd"/>
-          </w:p>
-        </w:tc>
-        <w:tc>
-          <w:tcPr>
-            <w:tcW w:w="1152" w:type="dxa"/>
-          </w:tcPr>
-          <w:p/>
-        </w:tc>
-        <w:tc>
-          <w:tcPr>
-            <w:tcW w:w="2932" w:type="dxa"/>
-          </w:tcPr>
-          <w:p/>
-        </w:tc>
-      </w:tr>
-      <w:tr>
-        <w:tc>
-          <w:tcPr>
-            <w:tcW w:w="2141" w:type="dxa"/>
-          </w:tcPr>
-          <w:p/>
-        </w:tc>
-        <w:tc>
-          <w:tcPr>
-            <w:tcW w:w="2108" w:type="dxa"/>
-          </w:tcPr>
-          <w:p>
-            <w:r>
-              <w:t>Subtotal</w:t>
-            </w:r>
-          </w:p>
-        </w:tc>
-        <w:tc>
-          <w:tcPr>
-            <w:tcW w:w="1382" w:type="dxa"/>
-          </w:tcPr>
-          <w:p>
-            <w:r>
-              <w:t>Money</w:t>
-            </w:r>
-          </w:p>
-        </w:tc>
-        <w:tc>
-          <w:tcPr>
-            <w:tcW w:w="1152" w:type="dxa"/>
-          </w:tcPr>
-          <w:p/>
-        </w:tc>
-        <w:tc>
-          <w:tcPr>
-            <w:tcW w:w="2932" w:type="dxa"/>
-          </w:tcPr>
-          <w:p>
-            <w:r>
-              <w:t>Can be less than 0; think returns!</w:t>
-            </w:r>
-          </w:p>
-        </w:tc>
-      </w:tr>
-      <w:tr>
-        <w:tc>
-          <w:tcPr>
-            <w:tcW w:w="2141" w:type="dxa"/>
-          </w:tcPr>
-          <w:p/>
-        </w:tc>
-        <w:tc>
-          <w:tcPr>
-            <w:tcW w:w="2108" w:type="dxa"/>
-          </w:tcPr>
-          <w:p>
-            <w:r>
-              <w:t>Tax</w:t>
-            </w:r>
-          </w:p>
-        </w:tc>
-        <w:tc>
-          <w:tcPr>
-            <w:tcW w:w="1382" w:type="dxa"/>
-          </w:tcPr>
-          <w:p>
-            <w:proofErr w:type="spellStart"/>
-            <w:r>
-              <w:t>Smallmoney</w:t>
-            </w:r>
-            <w:proofErr w:type="spellEnd"/>
-          </w:p>
-        </w:tc>
-        <w:tc>
-          <w:tcPr>
-            <w:tcW w:w="1152" w:type="dxa"/>
-          </w:tcPr>
-          <w:p/>
-        </w:tc>
-        <w:tc>
-          <w:tcPr>
-            <w:tcW w:w="2932" w:type="dxa"/>
-          </w:tcPr>
-          <w:p>
-            <w:r>
-              <w:t>Can be less than 0; think returns!</w:t>
-            </w:r>
-          </w:p>
-        </w:tc>
-      </w:tr>
-      <w:tr>
-        <w:tc>
-          <w:tcPr>
-            <w:tcW w:w="2141" w:type="dxa"/>
-          </w:tcPr>
-          <w:p/>
-        </w:tc>
-        <w:tc>
-          <w:tcPr>
-            <w:tcW w:w="2108" w:type="dxa"/>
-          </w:tcPr>
-          <w:p>
-            <w:r>
-              <w:t>Total</w:t>
-            </w:r>
-          </w:p>
-        </w:tc>
-        <w:tc>
-          <w:tcPr>
-            <w:tcW w:w="1382" w:type="dxa"/>
-          </w:tcPr>
-          <w:p>
-            <w:r>
-              <w:t>Money</w:t>
-            </w:r>
-          </w:p>
-        </w:tc>
-        <w:tc>
-          <w:tcPr>
-            <w:tcW w:w="1152" w:type="dxa"/>
-          </w:tcPr>
-          <w:p/>
-        </w:tc>
-        <w:tc>
-          <w:tcPr>
-            <w:tcW w:w="2932" w:type="dxa"/>
-          </w:tcPr>
-          <w:p>
-            <w:r>
-              <w:t>Can be less than 0; think returns!</w:t>
-            </w:r>
-          </w:p>
-        </w:tc>
-      </w:tr>
-      <w:tr>
-        <w:tc>
-          <w:tcPr>
-            <w:tcW w:w="2141" w:type="dxa"/>
-          </w:tcPr>
-          <w:p/>
-        </w:tc>
-        <w:tc>
-          <w:tcPr>
-            <w:tcW w:w="2108" w:type="dxa"/>
-          </w:tcPr>
-          <w:p>
-            <w:proofErr w:type="spellStart"/>
-            <w:r>
-              <w:t>PaymentTypeID</w:t>
-            </w:r>
-            <w:proofErr w:type="spellEnd"/>
-            <w:r>
-              <w:t xml:space="preserve"> (FK)</w:t>
-            </w:r>
-          </w:p>
-        </w:tc>
-        <w:tc>
-          <w:tcPr>
-            <w:tcW w:w="1382" w:type="dxa"/>
-          </w:tcPr>
-          <w:p>
-            <w:proofErr w:type="spellStart"/>
-            <w:r>
-              <w:t>Tinyint</w:t>
-            </w:r>
-            <w:proofErr w:type="spellEnd"/>
-          </w:p>
-        </w:tc>
-        <w:tc>
-          <w:tcPr>
-            <w:tcW w:w="1152" w:type="dxa"/>
-          </w:tcPr>
-          <w:p/>
-        </w:tc>
-        <w:tc>
-          <w:tcPr>
-            <w:tcW w:w="2932" w:type="dxa"/>
-          </w:tcPr>
-          <w:p/>
-        </w:tc>
-      </w:tr>
-      <w:tr>
-        <w:tc>
-          <w:tcPr>
-            <w:tcW w:w="2141" w:type="dxa"/>
-          </w:tcPr>
-          <w:p>
-            <w:r>
-              <w:t>Supplier</w:t>
-            </w:r>
-          </w:p>
-        </w:tc>
-        <w:tc>
-          <w:tcPr>
-            <w:tcW w:w="2108" w:type="dxa"/>
-          </w:tcPr>
-          <w:p>
-            <w:proofErr w:type="spellStart"/>
-            <w:r>
-              <w:t>SupplierID</w:t>
-            </w:r>
-            <w:proofErr w:type="spellEnd"/>
-          </w:p>
-        </w:tc>
-        <w:tc>
-          <w:tcPr>
-            <w:tcW w:w="1382" w:type="dxa"/>
-          </w:tcPr>
-          <w:p>
-            <w:proofErr w:type="spellStart"/>
-            <w:r>
-              <w:t>int</w:t>
-            </w:r>
-            <w:proofErr w:type="spellEnd"/>
-          </w:p>
-        </w:tc>
-        <w:tc>
-          <w:tcPr>
-            <w:tcW w:w="1152" w:type="dxa"/>
-          </w:tcPr>
-          <w:p/>
-        </w:tc>
-        <w:tc>
-          <w:tcPr>
-            <w:tcW w:w="2932" w:type="dxa"/>
-          </w:tcPr>
-          <w:p>
-            <w:r>
-              <w:t>Identity starting at 100, increment by 1</w:t>
-            </w:r>
-          </w:p>
-        </w:tc>
-      </w:tr>
-      <w:tr>
-        <w:tc>
-          <w:tcPr>
-            <w:tcW w:w="2141" w:type="dxa"/>
-          </w:tcPr>
-          <w:p/>
-        </w:tc>
-        <w:tc>
-          <w:tcPr>
-            <w:tcW w:w="2108" w:type="dxa"/>
-          </w:tcPr>
-          <w:p>
-            <w:proofErr w:type="spellStart"/>
-            <w:r>
-              <w:t>SupplierName</w:t>
-            </w:r>
-            <w:proofErr w:type="spellEnd"/>
-          </w:p>
-        </w:tc>
-        <w:tc>
-          <w:tcPr>
-            <w:tcW w:w="1382" w:type="dxa"/>
-          </w:tcPr>
-          <w:p>
-            <w:r>
-              <w:t>Varchar(100)</w:t>
-            </w:r>
-          </w:p>
-        </w:tc>
-        <w:tc>
-          <w:tcPr>
-            <w:tcW w:w="1152" w:type="dxa"/>
-          </w:tcPr>
-          <w:p/>
-        </w:tc>
-        <w:tc>
-          <w:tcPr>
-            <w:tcW w:w="2932" w:type="dxa"/>
-          </w:tcPr>
-          <w:p/>
-        </w:tc>
-      </w:tr>
-      <w:tr>
-        <w:tc>
-          <w:tcPr>
-            <w:tcW w:w="2141" w:type="dxa"/>
-          </w:tcPr>
-          <w:p/>
-        </w:tc>
-        <w:tc>
-          <w:tcPr>
-            <w:tcW w:w="2108" w:type="dxa"/>
-          </w:tcPr>
-          <w:p>
-            <w:r>
-              <w:t>Phone</w:t>
-            </w:r>
-          </w:p>
-        </w:tc>
-        <w:tc>
-          <w:tcPr>
-            <w:tcW w:w="1382" w:type="dxa"/>
-          </w:tcPr>
-          <w:p>
-            <w:r>
-              <w:t>Varchar(14)</w:t>
-            </w:r>
-          </w:p>
-        </w:tc>
-        <w:tc>
-          <w:tcPr>
-            <w:tcW w:w="1152" w:type="dxa"/>
-          </w:tcPr>
-          <w:p/>
-        </w:tc>
-        <w:tc>
-          <w:tcPr>
-            <w:tcW w:w="2932" w:type="dxa"/>
-          </w:tcPr>
-          <w:p>
-            <w:r>
-              <w:t>Phone format</w:t>
-            </w:r>
-          </w:p>
+          </w:p>
+        </w:tc>
+        <w:tc>
+          <w:tcPr>
+            <w:tcW w:w="1152" w:type="dxa"/>
+          </w:tcPr>
+          <w:p>
+            <w:r>
+              <w:t>Today</w:t>
+            </w:r>
+          </w:p>
+        </w:tc>
+        <w:tc>
+          <w:tcPr>
+            <w:tcW w:w="2932" w:type="dxa"/>
+          </w:tcPr>
+          <w:p/>
         </w:tc>
       </w:tr>
       <w:tr>
@@ -2708,26 +1533,1243 @@
                 <w:i/>
               </w:rPr>
             </w:pPr>
-            <w:proofErr w:type="spellStart"/>
+            <w:r>
+              <w:rPr>
+                <w:i/>
+              </w:rPr>
+              <w:t>DateReleased</w:t>
+            </w:r>
+          </w:p>
+        </w:tc>
+        <w:tc>
+          <w:tcPr>
+            <w:tcW w:w="1382" w:type="dxa"/>
+          </w:tcPr>
+          <w:p>
+            <w:r>
+              <w:t>datetime</w:t>
+            </w:r>
+          </w:p>
+        </w:tc>
+        <w:tc>
+          <w:tcPr>
+            <w:tcW w:w="1152" w:type="dxa"/>
+          </w:tcPr>
+          <w:p/>
+        </w:tc>
+        <w:tc>
+          <w:tcPr>
+            <w:tcW w:w="2932" w:type="dxa"/>
+          </w:tcPr>
+          <w:p>
+            <w:r>
+              <w:t>DateReleased must be AFTER DateHired</w:t>
+            </w:r>
+          </w:p>
+        </w:tc>
+      </w:tr>
+      <w:tr>
+        <w:tc>
+          <w:tcPr>
+            <w:tcW w:w="2141" w:type="dxa"/>
+          </w:tcPr>
+          <w:p/>
+        </w:tc>
+        <w:tc>
+          <w:tcPr>
+            <w:tcW w:w="2108" w:type="dxa"/>
+          </w:tcPr>
+          <w:p>
+            <w:r>
+              <w:t>ActiveYN</w:t>
+            </w:r>
+          </w:p>
+        </w:tc>
+        <w:tc>
+          <w:tcPr>
+            <w:tcW w:w="1382" w:type="dxa"/>
+          </w:tcPr>
+          <w:p>
+            <w:r>
+              <w:t>Char(1)</w:t>
+            </w:r>
+          </w:p>
+        </w:tc>
+        <w:tc>
+          <w:tcPr>
+            <w:tcW w:w="1152" w:type="dxa"/>
+          </w:tcPr>
+          <w:p>
+            <w:r>
+              <w:t>Y</w:t>
+            </w:r>
+          </w:p>
+        </w:tc>
+        <w:tc>
+          <w:tcPr>
+            <w:tcW w:w="2932" w:type="dxa"/>
+          </w:tcPr>
+          <w:p>
+            <w:r>
+              <w:t>Must be either uppercase Y or N.</w:t>
+            </w:r>
+          </w:p>
+        </w:tc>
+      </w:tr>
+      <w:tr>
+        <w:tc>
+          <w:tcPr>
+            <w:tcW w:w="2141" w:type="dxa"/>
+          </w:tcPr>
+          <w:p>
+            <w:r>
+              <w:t>Genre</w:t>
+            </w:r>
+          </w:p>
+        </w:tc>
+        <w:tc>
+          <w:tcPr>
+            <w:tcW w:w="2108" w:type="dxa"/>
+          </w:tcPr>
+          <w:p>
+            <w:r>
+              <w:t>GenreID (PK)</w:t>
+            </w:r>
+          </w:p>
+        </w:tc>
+        <w:tc>
+          <w:tcPr>
+            <w:tcW w:w="1382" w:type="dxa"/>
+          </w:tcPr>
+          <w:p>
+            <w:r>
+              <w:t>smallint</w:t>
+            </w:r>
+          </w:p>
+        </w:tc>
+        <w:tc>
+          <w:tcPr>
+            <w:tcW w:w="1152" w:type="dxa"/>
+          </w:tcPr>
+          <w:p/>
+        </w:tc>
+        <w:tc>
+          <w:tcPr>
+            <w:tcW w:w="2932" w:type="dxa"/>
+          </w:tcPr>
+          <w:p>
+            <w:r>
+              <w:t>Identity starting at 1, increment by 1</w:t>
+            </w:r>
+          </w:p>
+        </w:tc>
+      </w:tr>
+      <w:tr>
+        <w:tc>
+          <w:tcPr>
+            <w:tcW w:w="2141" w:type="dxa"/>
+          </w:tcPr>
+          <w:p/>
+        </w:tc>
+        <w:tc>
+          <w:tcPr>
+            <w:tcW w:w="2108" w:type="dxa"/>
+          </w:tcPr>
+          <w:p>
+            <w:r>
+              <w:t>Description</w:t>
+            </w:r>
+          </w:p>
+        </w:tc>
+        <w:tc>
+          <w:tcPr>
+            <w:tcW w:w="1382" w:type="dxa"/>
+          </w:tcPr>
+          <w:p>
+            <w:r>
+              <w:t>Varchar(70)</w:t>
+            </w:r>
+          </w:p>
+        </w:tc>
+        <w:tc>
+          <w:tcPr>
+            <w:tcW w:w="1152" w:type="dxa"/>
+          </w:tcPr>
+          <w:p/>
+        </w:tc>
+        <w:tc>
+          <w:tcPr>
+            <w:tcW w:w="2932" w:type="dxa"/>
+          </w:tcPr>
+          <w:p/>
+        </w:tc>
+      </w:tr>
+      <w:tr>
+        <w:tc>
+          <w:tcPr>
+            <w:tcW w:w="2141" w:type="dxa"/>
+          </w:tcPr>
+          <w:p>
+            <w:r>
+              <w:t>PaymentType</w:t>
+            </w:r>
+          </w:p>
+        </w:tc>
+        <w:tc>
+          <w:tcPr>
+            <w:tcW w:w="2108" w:type="dxa"/>
+          </w:tcPr>
+          <w:p>
+            <w:r>
+              <w:t>PaymentTypeID (PK)</w:t>
+            </w:r>
+          </w:p>
+        </w:tc>
+        <w:tc>
+          <w:tcPr>
+            <w:tcW w:w="1382" w:type="dxa"/>
+          </w:tcPr>
+          <w:p>
+            <w:r>
+              <w:t>Tinyint</w:t>
+            </w:r>
+          </w:p>
+        </w:tc>
+        <w:tc>
+          <w:tcPr>
+            <w:tcW w:w="1152" w:type="dxa"/>
+          </w:tcPr>
+          <w:p/>
+        </w:tc>
+        <w:tc>
+          <w:tcPr>
+            <w:tcW w:w="2932" w:type="dxa"/>
+          </w:tcPr>
+          <w:p>
+            <w:r>
+              <w:t>Identity starting at 1, increment by 1</w:t>
+            </w:r>
+          </w:p>
+        </w:tc>
+      </w:tr>
+      <w:tr>
+        <w:tc>
+          <w:tcPr>
+            <w:tcW w:w="2141" w:type="dxa"/>
+          </w:tcPr>
+          <w:p/>
+        </w:tc>
+        <w:tc>
+          <w:tcPr>
+            <w:tcW w:w="2108" w:type="dxa"/>
+          </w:tcPr>
+          <w:p>
+            <w:r>
+              <w:t>Description</w:t>
+            </w:r>
+          </w:p>
+        </w:tc>
+        <w:tc>
+          <w:tcPr>
+            <w:tcW w:w="1382" w:type="dxa"/>
+          </w:tcPr>
+          <w:p>
+            <w:r>
+              <w:t>Varchar(70)</w:t>
+            </w:r>
+          </w:p>
+        </w:tc>
+        <w:tc>
+          <w:tcPr>
+            <w:tcW w:w="1152" w:type="dxa"/>
+          </w:tcPr>
+          <w:p/>
+        </w:tc>
+        <w:tc>
+          <w:tcPr>
+            <w:tcW w:w="2932" w:type="dxa"/>
+          </w:tcPr>
+          <w:p/>
+        </w:tc>
+      </w:tr>
+      <w:tr>
+        <w:tc>
+          <w:tcPr>
+            <w:tcW w:w="2141" w:type="dxa"/>
+          </w:tcPr>
+          <w:p>
+            <w:r>
+              <w:t>PurchaseOrder</w:t>
+            </w:r>
+          </w:p>
+        </w:tc>
+        <w:tc>
+          <w:tcPr>
+            <w:tcW w:w="2108" w:type="dxa"/>
+          </w:tcPr>
+          <w:p>
+            <w:r>
+              <w:t>PurchaseOrderID(PK)</w:t>
+            </w:r>
+          </w:p>
+        </w:tc>
+        <w:tc>
+          <w:tcPr>
+            <w:tcW w:w="1382" w:type="dxa"/>
+          </w:tcPr>
+          <w:p>
+            <w:r>
+              <w:t>Int</w:t>
+            </w:r>
+          </w:p>
+        </w:tc>
+        <w:tc>
+          <w:tcPr>
+            <w:tcW w:w="1152" w:type="dxa"/>
+          </w:tcPr>
+          <w:p/>
+        </w:tc>
+        <w:tc>
+          <w:tcPr>
+            <w:tcW w:w="2932" w:type="dxa"/>
+          </w:tcPr>
+          <w:p>
+            <w:r>
+              <w:t>Identity starting at 1000, increment by 1</w:t>
+            </w:r>
+          </w:p>
+        </w:tc>
+      </w:tr>
+      <w:tr>
+        <w:tc>
+          <w:tcPr>
+            <w:tcW w:w="2141" w:type="dxa"/>
+          </w:tcPr>
+          <w:p/>
+        </w:tc>
+        <w:tc>
+          <w:tcPr>
+            <w:tcW w:w="2108" w:type="dxa"/>
+          </w:tcPr>
+          <w:p>
+            <w:r>
+              <w:t>Date</w:t>
+            </w:r>
+          </w:p>
+        </w:tc>
+        <w:tc>
+          <w:tcPr>
+            <w:tcW w:w="1382" w:type="dxa"/>
+          </w:tcPr>
+          <w:p>
+            <w:r>
+              <w:t>D</w:t>
+            </w:r>
+            <w:r>
+              <w:t>atetime</w:t>
+            </w:r>
+          </w:p>
+        </w:tc>
+        <w:tc>
+          <w:tcPr>
+            <w:tcW w:w="1152" w:type="dxa"/>
+          </w:tcPr>
+          <w:p>
+            <w:r>
+              <w:t>Today’s date</w:t>
+            </w:r>
+          </w:p>
+        </w:tc>
+        <w:tc>
+          <w:tcPr>
+            <w:tcW w:w="2932" w:type="dxa"/>
+          </w:tcPr>
+          <w:p/>
+        </w:tc>
+      </w:tr>
+      <w:tr>
+        <w:tc>
+          <w:tcPr>
+            <w:tcW w:w="2141" w:type="dxa"/>
+          </w:tcPr>
+          <w:p/>
+        </w:tc>
+        <w:tc>
+          <w:tcPr>
+            <w:tcW w:w="2108" w:type="dxa"/>
+          </w:tcPr>
+          <w:p>
+            <w:r>
+              <w:t>SupplierID (FK)</w:t>
+            </w:r>
+          </w:p>
+        </w:tc>
+        <w:tc>
+          <w:tcPr>
+            <w:tcW w:w="1382" w:type="dxa"/>
+          </w:tcPr>
+          <w:p>
+            <w:r>
+              <w:t>Int</w:t>
+            </w:r>
+          </w:p>
+        </w:tc>
+        <w:tc>
+          <w:tcPr>
+            <w:tcW w:w="1152" w:type="dxa"/>
+          </w:tcPr>
+          <w:p/>
+        </w:tc>
+        <w:tc>
+          <w:tcPr>
+            <w:tcW w:w="2932" w:type="dxa"/>
+          </w:tcPr>
+          <w:p/>
+        </w:tc>
+      </w:tr>
+      <w:tr>
+        <w:tc>
+          <w:tcPr>
+            <w:tcW w:w="2141" w:type="dxa"/>
+          </w:tcPr>
+          <w:p/>
+        </w:tc>
+        <w:tc>
+          <w:tcPr>
+            <w:tcW w:w="2108" w:type="dxa"/>
+          </w:tcPr>
+          <w:p>
+            <w:r>
+              <w:t>Subtotal</w:t>
+            </w:r>
+          </w:p>
+        </w:tc>
+        <w:tc>
+          <w:tcPr>
+            <w:tcW w:w="1382" w:type="dxa"/>
+          </w:tcPr>
+          <w:p>
+            <w:r>
+              <w:t>Money</w:t>
+            </w:r>
+          </w:p>
+        </w:tc>
+        <w:tc>
+          <w:tcPr>
+            <w:tcW w:w="1152" w:type="dxa"/>
+          </w:tcPr>
+          <w:p/>
+        </w:tc>
+        <w:tc>
+          <w:tcPr>
+            <w:tcW w:w="2932" w:type="dxa"/>
+          </w:tcPr>
+          <w:p/>
+        </w:tc>
+      </w:tr>
+      <w:tr>
+        <w:tc>
+          <w:tcPr>
+            <w:tcW w:w="2141" w:type="dxa"/>
+          </w:tcPr>
+          <w:p/>
+        </w:tc>
+        <w:tc>
+          <w:tcPr>
+            <w:tcW w:w="2108" w:type="dxa"/>
+          </w:tcPr>
+          <w:p>
+            <w:r>
+              <w:t>Tax</w:t>
+            </w:r>
+          </w:p>
+        </w:tc>
+        <w:tc>
+          <w:tcPr>
+            <w:tcW w:w="1382" w:type="dxa"/>
+          </w:tcPr>
+          <w:p>
+            <w:r>
+              <w:t>Smallmoney</w:t>
+            </w:r>
+          </w:p>
+        </w:tc>
+        <w:tc>
+          <w:tcPr>
+            <w:tcW w:w="1152" w:type="dxa"/>
+          </w:tcPr>
+          <w:p/>
+        </w:tc>
+        <w:tc>
+          <w:tcPr>
+            <w:tcW w:w="2932" w:type="dxa"/>
+          </w:tcPr>
+          <w:p/>
+        </w:tc>
+      </w:tr>
+      <w:tr>
+        <w:tc>
+          <w:tcPr>
+            <w:tcW w:w="2141" w:type="dxa"/>
+          </w:tcPr>
+          <w:p/>
+        </w:tc>
+        <w:tc>
+          <w:tcPr>
+            <w:tcW w:w="2108" w:type="dxa"/>
+          </w:tcPr>
+          <w:p>
+            <w:r>
+              <w:t>Total</w:t>
+            </w:r>
+          </w:p>
+        </w:tc>
+        <w:tc>
+          <w:tcPr>
+            <w:tcW w:w="1382" w:type="dxa"/>
+          </w:tcPr>
+          <w:p>
+            <w:r>
+              <w:t>Money</w:t>
+            </w:r>
+          </w:p>
+        </w:tc>
+        <w:tc>
+          <w:tcPr>
+            <w:tcW w:w="1152" w:type="dxa"/>
+          </w:tcPr>
+          <w:p/>
+        </w:tc>
+        <w:tc>
+          <w:tcPr>
+            <w:tcW w:w="2932" w:type="dxa"/>
+          </w:tcPr>
+          <w:p/>
+        </w:tc>
+      </w:tr>
+      <w:tr>
+        <w:tc>
+          <w:tcPr>
+            <w:tcW w:w="2141" w:type="dxa"/>
+          </w:tcPr>
+          <w:p>
+            <w:r>
+              <w:t>PurchaseOrderAlbum</w:t>
+            </w:r>
+          </w:p>
+        </w:tc>
+        <w:tc>
+          <w:tcPr>
+            <w:tcW w:w="2108" w:type="dxa"/>
+          </w:tcPr>
+          <w:p>
+            <w:r>
+              <w:t>AlbumID (FK, PK)</w:t>
+            </w:r>
+          </w:p>
+        </w:tc>
+        <w:tc>
+          <w:tcPr>
+            <w:tcW w:w="1382" w:type="dxa"/>
+          </w:tcPr>
+          <w:p>
+            <w:r>
+              <w:t>Int</w:t>
+            </w:r>
+          </w:p>
+        </w:tc>
+        <w:tc>
+          <w:tcPr>
+            <w:tcW w:w="1152" w:type="dxa"/>
+          </w:tcPr>
+          <w:p/>
+        </w:tc>
+        <w:tc>
+          <w:tcPr>
+            <w:tcW w:w="2932" w:type="dxa"/>
+          </w:tcPr>
+          <w:p/>
+        </w:tc>
+      </w:tr>
+      <w:tr>
+        <w:tc>
+          <w:tcPr>
+            <w:tcW w:w="2141" w:type="dxa"/>
+          </w:tcPr>
+          <w:p/>
+        </w:tc>
+        <w:tc>
+          <w:tcPr>
+            <w:tcW w:w="2108" w:type="dxa"/>
+          </w:tcPr>
+          <w:p>
+            <w:r>
+              <w:t>PurchaseOrderID (PK, FK)</w:t>
+            </w:r>
+          </w:p>
+        </w:tc>
+        <w:tc>
+          <w:tcPr>
+            <w:tcW w:w="1382" w:type="dxa"/>
+          </w:tcPr>
+          <w:p>
+            <w:r>
+              <w:t>Int</w:t>
+            </w:r>
+          </w:p>
+        </w:tc>
+        <w:tc>
+          <w:tcPr>
+            <w:tcW w:w="1152" w:type="dxa"/>
+          </w:tcPr>
+          <w:p/>
+        </w:tc>
+        <w:tc>
+          <w:tcPr>
+            <w:tcW w:w="2932" w:type="dxa"/>
+          </w:tcPr>
+          <w:p/>
+        </w:tc>
+      </w:tr>
+      <w:tr>
+        <w:tc>
+          <w:tcPr>
+            <w:tcW w:w="2141" w:type="dxa"/>
+          </w:tcPr>
+          <w:p/>
+        </w:tc>
+        <w:tc>
+          <w:tcPr>
+            <w:tcW w:w="2108" w:type="dxa"/>
+          </w:tcPr>
+          <w:p>
+            <w:r>
+              <w:t>Quantity</w:t>
+            </w:r>
+          </w:p>
+        </w:tc>
+        <w:tc>
+          <w:tcPr>
+            <w:tcW w:w="1382" w:type="dxa"/>
+          </w:tcPr>
+          <w:p>
+            <w:r>
+              <w:t>Int</w:t>
+            </w:r>
+          </w:p>
+        </w:tc>
+        <w:tc>
+          <w:tcPr>
+            <w:tcW w:w="1152" w:type="dxa"/>
+          </w:tcPr>
+          <w:p/>
+        </w:tc>
+        <w:tc>
+          <w:tcPr>
+            <w:tcW w:w="2932" w:type="dxa"/>
+          </w:tcPr>
+          <w:p/>
+        </w:tc>
+      </w:tr>
+      <w:tr>
+        <w:tc>
+          <w:tcPr>
+            <w:tcW w:w="2141" w:type="dxa"/>
+          </w:tcPr>
+          <w:p/>
+        </w:tc>
+        <w:tc>
+          <w:tcPr>
+            <w:tcW w:w="2108" w:type="dxa"/>
+          </w:tcPr>
+          <w:p>
+            <w:r>
+              <w:t>Cost</w:t>
+            </w:r>
+          </w:p>
+        </w:tc>
+        <w:tc>
+          <w:tcPr>
+            <w:tcW w:w="1382" w:type="dxa"/>
+          </w:tcPr>
+          <w:p>
+            <w:r>
+              <w:t>smallmoney</w:t>
+            </w:r>
+          </w:p>
+        </w:tc>
+        <w:tc>
+          <w:tcPr>
+            <w:tcW w:w="1152" w:type="dxa"/>
+          </w:tcPr>
+          <w:p/>
+        </w:tc>
+        <w:tc>
+          <w:tcPr>
+            <w:tcW w:w="2932" w:type="dxa"/>
+          </w:tcPr>
+          <w:p/>
+        </w:tc>
+      </w:tr>
+      <w:tr>
+        <w:tc>
+          <w:tcPr>
+            <w:tcW w:w="2141" w:type="dxa"/>
+          </w:tcPr>
+          <w:p/>
+        </w:tc>
+        <w:tc>
+          <w:tcPr>
+            <w:tcW w:w="2108" w:type="dxa"/>
+          </w:tcPr>
+          <w:p>
+            <w:r>
+              <w:t>Amount</w:t>
+            </w:r>
+          </w:p>
+        </w:tc>
+        <w:tc>
+          <w:tcPr>
+            <w:tcW w:w="1382" w:type="dxa"/>
+          </w:tcPr>
+          <w:p>
+            <w:r>
+              <w:t>Money</w:t>
+            </w:r>
+          </w:p>
+        </w:tc>
+        <w:tc>
+          <w:tcPr>
+            <w:tcW w:w="1152" w:type="dxa"/>
+          </w:tcPr>
+          <w:p/>
+        </w:tc>
+        <w:tc>
+          <w:tcPr>
+            <w:tcW w:w="2932" w:type="dxa"/>
+          </w:tcPr>
+          <w:p>
+            <w:r>
+              <w:t xml:space="preserve">Amount must be greater than </w:t>
+            </w:r>
+            <w:r>
+              <w:t xml:space="preserve">or equal to </w:t>
+            </w:r>
+            <w:r>
+              <w:t>Cost.</w:t>
+            </w:r>
+          </w:p>
+        </w:tc>
+      </w:tr>
+      <w:tr>
+        <w:tc>
+          <w:tcPr>
+            <w:tcW w:w="2141" w:type="dxa"/>
+          </w:tcPr>
+          <w:p>
+            <w:r>
+              <w:t>Receipt</w:t>
+            </w:r>
+          </w:p>
+        </w:tc>
+        <w:tc>
+          <w:tcPr>
+            <w:tcW w:w="2108" w:type="dxa"/>
+          </w:tcPr>
+          <w:p>
+            <w:r>
+              <w:t>ReceiptID (PK)</w:t>
+            </w:r>
+          </w:p>
+        </w:tc>
+        <w:tc>
+          <w:tcPr>
+            <w:tcW w:w="1382" w:type="dxa"/>
+          </w:tcPr>
+          <w:p>
+            <w:r>
+              <w:t>Int</w:t>
+            </w:r>
+          </w:p>
+        </w:tc>
+        <w:tc>
+          <w:tcPr>
+            <w:tcW w:w="1152" w:type="dxa"/>
+          </w:tcPr>
+          <w:p/>
+        </w:tc>
+        <w:tc>
+          <w:tcPr>
+            <w:tcW w:w="2932" w:type="dxa"/>
+          </w:tcPr>
+          <w:p>
+            <w:r>
+              <w:t>Identity starting at 100, increment by 1</w:t>
+            </w:r>
+          </w:p>
+        </w:tc>
+      </w:tr>
+      <w:tr>
+        <w:tc>
+          <w:tcPr>
+            <w:tcW w:w="2141" w:type="dxa"/>
+          </w:tcPr>
+          <w:p/>
+        </w:tc>
+        <w:tc>
+          <w:tcPr>
+            <w:tcW w:w="2108" w:type="dxa"/>
+          </w:tcPr>
+          <w:p>
+            <w:r>
+              <w:t>Date</w:t>
+            </w:r>
+          </w:p>
+        </w:tc>
+        <w:tc>
+          <w:tcPr>
+            <w:tcW w:w="1382" w:type="dxa"/>
+          </w:tcPr>
+          <w:p>
+            <w:r>
+              <w:t>Datetime</w:t>
+            </w:r>
+          </w:p>
+        </w:tc>
+        <w:tc>
+          <w:tcPr>
+            <w:tcW w:w="1152" w:type="dxa"/>
+          </w:tcPr>
+          <w:p>
+            <w:r>
+              <w:t>Today’s date</w:t>
+            </w:r>
+          </w:p>
+        </w:tc>
+        <w:tc>
+          <w:tcPr>
+            <w:tcW w:w="2932" w:type="dxa"/>
+          </w:tcPr>
+          <w:p/>
+        </w:tc>
+      </w:tr>
+      <w:tr>
+        <w:tc>
+          <w:tcPr>
+            <w:tcW w:w="2141" w:type="dxa"/>
+          </w:tcPr>
+          <w:p/>
+        </w:tc>
+        <w:tc>
+          <w:tcPr>
+            <w:tcW w:w="2108" w:type="dxa"/>
+          </w:tcPr>
+          <w:p>
+            <w:r>
+              <w:t>CustomerID (FK)</w:t>
+            </w:r>
+          </w:p>
+        </w:tc>
+        <w:tc>
+          <w:tcPr>
+            <w:tcW w:w="1382" w:type="dxa"/>
+          </w:tcPr>
+          <w:p>
+            <w:r>
+              <w:t>Int</w:t>
+            </w:r>
+          </w:p>
+        </w:tc>
+        <w:tc>
+          <w:tcPr>
+            <w:tcW w:w="1152" w:type="dxa"/>
+          </w:tcPr>
+          <w:p/>
+        </w:tc>
+        <w:tc>
+          <w:tcPr>
+            <w:tcW w:w="2932" w:type="dxa"/>
+          </w:tcPr>
+          <w:p/>
+        </w:tc>
+      </w:tr>
+      <w:tr>
+        <w:tc>
+          <w:tcPr>
+            <w:tcW w:w="2141" w:type="dxa"/>
+          </w:tcPr>
+          <w:p/>
+        </w:tc>
+        <w:tc>
+          <w:tcPr>
+            <w:tcW w:w="2108" w:type="dxa"/>
+          </w:tcPr>
+          <w:p>
+            <w:r>
+              <w:t>EmployeeID (FK)</w:t>
+            </w:r>
+          </w:p>
+        </w:tc>
+        <w:tc>
+          <w:tcPr>
+            <w:tcW w:w="1382" w:type="dxa"/>
+          </w:tcPr>
+          <w:p>
+            <w:r>
+              <w:t>Int</w:t>
+            </w:r>
+          </w:p>
+        </w:tc>
+        <w:tc>
+          <w:tcPr>
+            <w:tcW w:w="1152" w:type="dxa"/>
+          </w:tcPr>
+          <w:p/>
+        </w:tc>
+        <w:tc>
+          <w:tcPr>
+            <w:tcW w:w="2932" w:type="dxa"/>
+          </w:tcPr>
+          <w:p/>
+        </w:tc>
+      </w:tr>
+      <w:tr>
+        <w:tc>
+          <w:tcPr>
+            <w:tcW w:w="2141" w:type="dxa"/>
+          </w:tcPr>
+          <w:p/>
+        </w:tc>
+        <w:tc>
+          <w:tcPr>
+            <w:tcW w:w="2108" w:type="dxa"/>
+          </w:tcPr>
+          <w:p>
+            <w:r>
+              <w:t>Subtotal</w:t>
+            </w:r>
+          </w:p>
+        </w:tc>
+        <w:tc>
+          <w:tcPr>
+            <w:tcW w:w="1382" w:type="dxa"/>
+          </w:tcPr>
+          <w:p>
+            <w:r>
+              <w:t>Money</w:t>
+            </w:r>
+          </w:p>
+        </w:tc>
+        <w:tc>
+          <w:tcPr>
+            <w:tcW w:w="1152" w:type="dxa"/>
+          </w:tcPr>
+          <w:p/>
+        </w:tc>
+        <w:tc>
+          <w:tcPr>
+            <w:tcW w:w="2932" w:type="dxa"/>
+          </w:tcPr>
+          <w:p>
+            <w:r>
+              <w:t>Can be less than 0; think returns!</w:t>
+            </w:r>
+          </w:p>
+        </w:tc>
+      </w:tr>
+      <w:tr>
+        <w:tc>
+          <w:tcPr>
+            <w:tcW w:w="2141" w:type="dxa"/>
+          </w:tcPr>
+          <w:p/>
+        </w:tc>
+        <w:tc>
+          <w:tcPr>
+            <w:tcW w:w="2108" w:type="dxa"/>
+          </w:tcPr>
+          <w:p>
+            <w:r>
+              <w:t>Tax</w:t>
+            </w:r>
+          </w:p>
+        </w:tc>
+        <w:tc>
+          <w:tcPr>
+            <w:tcW w:w="1382" w:type="dxa"/>
+          </w:tcPr>
+          <w:p>
+            <w:r>
+              <w:t>Smallmoney</w:t>
+            </w:r>
+          </w:p>
+        </w:tc>
+        <w:tc>
+          <w:tcPr>
+            <w:tcW w:w="1152" w:type="dxa"/>
+          </w:tcPr>
+          <w:p/>
+        </w:tc>
+        <w:tc>
+          <w:tcPr>
+            <w:tcW w:w="2932" w:type="dxa"/>
+          </w:tcPr>
+          <w:p>
+            <w:r>
+              <w:t>Can be less than 0; think returns!</w:t>
+            </w:r>
+          </w:p>
+        </w:tc>
+      </w:tr>
+      <w:tr>
+        <w:tc>
+          <w:tcPr>
+            <w:tcW w:w="2141" w:type="dxa"/>
+          </w:tcPr>
+          <w:p/>
+        </w:tc>
+        <w:tc>
+          <w:tcPr>
+            <w:tcW w:w="2108" w:type="dxa"/>
+          </w:tcPr>
+          <w:p>
+            <w:r>
+              <w:t>Total</w:t>
+            </w:r>
+          </w:p>
+        </w:tc>
+        <w:tc>
+          <w:tcPr>
+            <w:tcW w:w="1382" w:type="dxa"/>
+          </w:tcPr>
+          <w:p>
+            <w:r>
+              <w:t>Money</w:t>
+            </w:r>
+          </w:p>
+        </w:tc>
+        <w:tc>
+          <w:tcPr>
+            <w:tcW w:w="1152" w:type="dxa"/>
+          </w:tcPr>
+          <w:p/>
+        </w:tc>
+        <w:tc>
+          <w:tcPr>
+            <w:tcW w:w="2932" w:type="dxa"/>
+          </w:tcPr>
+          <w:p>
+            <w:r>
+              <w:t>Can be less than 0; think returns!</w:t>
+            </w:r>
+          </w:p>
+        </w:tc>
+      </w:tr>
+      <w:tr>
+        <w:tc>
+          <w:tcPr>
+            <w:tcW w:w="2141" w:type="dxa"/>
+          </w:tcPr>
+          <w:p/>
+        </w:tc>
+        <w:tc>
+          <w:tcPr>
+            <w:tcW w:w="2108" w:type="dxa"/>
+          </w:tcPr>
+          <w:p>
+            <w:r>
+              <w:t>PaymentTypeID (FK)</w:t>
+            </w:r>
+          </w:p>
+        </w:tc>
+        <w:tc>
+          <w:tcPr>
+            <w:tcW w:w="1382" w:type="dxa"/>
+          </w:tcPr>
+          <w:p>
+            <w:r>
+              <w:t>Tinyint</w:t>
+            </w:r>
+          </w:p>
+        </w:tc>
+        <w:tc>
+          <w:tcPr>
+            <w:tcW w:w="1152" w:type="dxa"/>
+          </w:tcPr>
+          <w:p/>
+        </w:tc>
+        <w:tc>
+          <w:tcPr>
+            <w:tcW w:w="2932" w:type="dxa"/>
+          </w:tcPr>
+          <w:p/>
+        </w:tc>
+      </w:tr>
+      <w:tr>
+        <w:tc>
+          <w:tcPr>
+            <w:tcW w:w="2141" w:type="dxa"/>
+          </w:tcPr>
+          <w:p>
+            <w:r>
+              <w:t>Supplier</w:t>
+            </w:r>
+          </w:p>
+        </w:tc>
+        <w:tc>
+          <w:tcPr>
+            <w:tcW w:w="2108" w:type="dxa"/>
+          </w:tcPr>
+          <w:p>
+            <w:r>
+              <w:t>SupplierID</w:t>
+            </w:r>
+          </w:p>
+        </w:tc>
+        <w:tc>
+          <w:tcPr>
+            <w:tcW w:w="1382" w:type="dxa"/>
+          </w:tcPr>
+          <w:p>
+            <w:r>
+              <w:t>int</w:t>
+            </w:r>
+          </w:p>
+        </w:tc>
+        <w:tc>
+          <w:tcPr>
+            <w:tcW w:w="1152" w:type="dxa"/>
+          </w:tcPr>
+          <w:p/>
+        </w:tc>
+        <w:tc>
+          <w:tcPr>
+            <w:tcW w:w="2932" w:type="dxa"/>
+          </w:tcPr>
+          <w:p>
+            <w:r>
+              <w:t>Identity starting at 100, increment by 1</w:t>
+            </w:r>
+          </w:p>
+        </w:tc>
+      </w:tr>
+      <w:tr>
+        <w:tc>
+          <w:tcPr>
+            <w:tcW w:w="2141" w:type="dxa"/>
+          </w:tcPr>
+          <w:p/>
+        </w:tc>
+        <w:tc>
+          <w:tcPr>
+            <w:tcW w:w="2108" w:type="dxa"/>
+          </w:tcPr>
+          <w:p>
+            <w:r>
+              <w:t>SupplierName</w:t>
+            </w:r>
+          </w:p>
+        </w:tc>
+        <w:tc>
+          <w:tcPr>
+            <w:tcW w:w="1382" w:type="dxa"/>
+          </w:tcPr>
+          <w:p>
+            <w:r>
+              <w:t>Varchar(100)</w:t>
+            </w:r>
+          </w:p>
+        </w:tc>
+        <w:tc>
+          <w:tcPr>
+            <w:tcW w:w="1152" w:type="dxa"/>
+          </w:tcPr>
+          <w:p/>
+        </w:tc>
+        <w:tc>
+          <w:tcPr>
+            <w:tcW w:w="2932" w:type="dxa"/>
+          </w:tcPr>
+          <w:p/>
+        </w:tc>
+      </w:tr>
+      <w:tr>
+        <w:tc>
+          <w:tcPr>
+            <w:tcW w:w="2141" w:type="dxa"/>
+          </w:tcPr>
+          <w:p/>
+        </w:tc>
+        <w:tc>
+          <w:tcPr>
+            <w:tcW w:w="2108" w:type="dxa"/>
+          </w:tcPr>
+          <w:p>
+            <w:r>
+              <w:t>Phone</w:t>
+            </w:r>
+          </w:p>
+        </w:tc>
+        <w:tc>
+          <w:tcPr>
+            <w:tcW w:w="1382" w:type="dxa"/>
+          </w:tcPr>
+          <w:p>
+            <w:r>
+              <w:t>Varchar(14)</w:t>
+            </w:r>
+          </w:p>
+        </w:tc>
+        <w:tc>
+          <w:tcPr>
+            <w:tcW w:w="1152" w:type="dxa"/>
+          </w:tcPr>
+          <w:p/>
+        </w:tc>
+        <w:tc>
+          <w:tcPr>
+            <w:tcW w:w="2932" w:type="dxa"/>
+          </w:tcPr>
+          <w:p>
+            <w:r>
+              <w:t>Must be in format 1-555-555-5555</w:t>
+            </w:r>
+          </w:p>
+        </w:tc>
+      </w:tr>
+      <w:tr>
+        <w:tc>
+          <w:tcPr>
+            <w:tcW w:w="2141" w:type="dxa"/>
+          </w:tcPr>
+          <w:p/>
+        </w:tc>
+        <w:tc>
+          <w:tcPr>
+            <w:tcW w:w="2108" w:type="dxa"/>
+          </w:tcPr>
+          <w:p>
+            <w:pPr>
+              <w:rPr>
+                <w:i/>
+              </w:rPr>
+            </w:pPr>
             <w:r>
               <w:rPr>
                 <w:i/>
               </w:rPr>
               <w:t>PhoneExtension</w:t>
             </w:r>
-            <w:proofErr w:type="spellEnd"/>
-          </w:p>
-        </w:tc>
-        <w:tc>
-          <w:tcPr>
-            <w:tcW w:w="1382" w:type="dxa"/>
-          </w:tcPr>
-          <w:p>
-            <w:proofErr w:type="spellStart"/>
+          </w:p>
+        </w:tc>
+        <w:tc>
+          <w:tcPr>
+            <w:tcW w:w="1382" w:type="dxa"/>
+          </w:tcPr>
+          <w:p>
             <w:r>
               <w:t>Int</w:t>
             </w:r>
-            <w:proofErr w:type="spellEnd"/>
           </w:p>
         </w:tc>
         <w:tc>
@@ -2839,11 +2881,9 @@
             <w:tcW w:w="2108" w:type="dxa"/>
           </w:tcPr>
           <w:p>
-            <w:proofErr w:type="spellStart"/>
             <w:r>
               <w:t>PostalCode</w:t>
             </w:r>
-            <w:proofErr w:type="spellEnd"/>
           </w:p>
         </w:tc>
         <w:tc>
@@ -2998,17 +3038,8 @@
         <w:rPr>
           <w:i/>
         </w:rPr>
-        <w:lastRenderedPageBreak/>
-        <w:t xml:space="preserve">Italic columns mean they are </w:t>
+        <w:t>Italic columns mean they are nullable</w:t>
       </w:r>
-      <w:proofErr w:type="spellStart"/>
-      <w:r>
-        <w:rPr>
-          <w:i/>
-        </w:rPr>
-        <w:t>nullable</w:t>
-      </w:r>
-      <w:proofErr w:type="spellEnd"/>
     </w:p>
     <w:p>
       <w:r>
@@ -3048,8 +3079,34 @@
         </w:numPr>
       </w:pPr>
       <w:r>
-        <w:t xml:space="preserve">Defaults for </w:t>
+        <w:t>Email contains some text, then an @ symbol, then some text, then a “.”</w:t>
       </w:r>
+      <w:r>
+        <w:t>,</w:t>
+      </w:r>
+      <w:r>
+        <w:t xml:space="preserve"> </w:t>
+      </w:r>
+      <w:r>
+        <w:t>t</w:t>
+      </w:r>
+      <w:r>
+        <w:t>hen some text</w:t>
+      </w:r>
+    </w:p>
+    <w:p>
+      <w:pPr>
+        <w:pStyle w:val="ListParagraph"/>
+        <w:numPr>
+          <w:ilvl w:val="0"/>
+          <w:numId w:val="1"/>
+        </w:numPr>
+      </w:pPr>
+      <w:r>
+        <w:t>Totals should be greater than or equal to subtotals</w:t>
+      </w:r>
+      <w:bookmarkStart w:id="0" w:name="_GoBack"/>
+      <w:bookmarkEnd w:id="0"/>
     </w:p>
     <w:sectPr>
       <w:pgSz w:w="12240" w:h="15840"/>

</xml_diff>

<commit_message>
Polishing Create Table examples
</commit_message>
<xml_diff>
--- a/Cool Cat Records Examples/CoolCatRecords_CreateTables.docx
+++ b/Cool Cat Records Examples/CoolCatRecords_CreateTables.docx
@@ -1031,15 +1031,7 @@
             <w:tcW w:w="2141" w:type="dxa"/>
           </w:tcPr>
           <w:p>
-            <w:pPr>
-              <w:rPr>
-                <w:highlight w:val="yellow"/>
-              </w:rPr>
-            </w:pPr>
-            <w:r>
-              <w:rPr>
-                <w:highlight w:val="yellow"/>
-              </w:rPr>
+            <w:r>
               <w:t>Employee</w:t>
             </w:r>
           </w:p>
@@ -1049,23 +1041,12 @@
             <w:tcW w:w="2108" w:type="dxa"/>
           </w:tcPr>
           <w:p>
-            <w:pPr>
-              <w:rPr>
-                <w:highlight w:val="yellow"/>
-              </w:rPr>
-            </w:pPr>
-            <w:proofErr w:type="spellStart"/>
-            <w:r>
-              <w:rPr>
-                <w:highlight w:val="yellow"/>
-              </w:rPr>
+            <w:proofErr w:type="spellStart"/>
+            <w:r>
               <w:t>EmployeeID</w:t>
             </w:r>
             <w:proofErr w:type="spellEnd"/>
             <w:r>
-              <w:rPr>
-                <w:highlight w:val="yellow"/>
-              </w:rPr>
               <w:t xml:space="preserve"> (PK)</w:t>
             </w:r>
           </w:p>
@@ -1075,16 +1056,8 @@
             <w:tcW w:w="1382" w:type="dxa"/>
           </w:tcPr>
           <w:p>
-            <w:pPr>
-              <w:rPr>
-                <w:highlight w:val="yellow"/>
-              </w:rPr>
-            </w:pPr>
-            <w:proofErr w:type="spellStart"/>
-            <w:r>
-              <w:rPr>
-                <w:highlight w:val="yellow"/>
-              </w:rPr>
+            <w:proofErr w:type="spellStart"/>
+            <w:r>
               <w:t>int</w:t>
             </w:r>
             <w:proofErr w:type="spellEnd"/>
@@ -1094,28 +1067,14 @@
           <w:tcPr>
             <w:tcW w:w="1152" w:type="dxa"/>
           </w:tcPr>
-          <w:p>
-            <w:pPr>
-              <w:rPr>
-                <w:highlight w:val="yellow"/>
-              </w:rPr>
-            </w:pPr>
-          </w:p>
-        </w:tc>
-        <w:tc>
-          <w:tcPr>
-            <w:tcW w:w="2932" w:type="dxa"/>
-          </w:tcPr>
-          <w:p>
-            <w:pPr>
-              <w:rPr>
-                <w:highlight w:val="yellow"/>
-              </w:rPr>
-            </w:pPr>
-            <w:r>
-              <w:rPr>
-                <w:highlight w:val="yellow"/>
-              </w:rPr>
+          <w:p/>
+        </w:tc>
+        <w:tc>
+          <w:tcPr>
+            <w:tcW w:w="2932" w:type="dxa"/>
+          </w:tcPr>
+          <w:p>
+            <w:r>
               <w:t>Identity starting at 100, increment by 1</w:t>
             </w:r>
           </w:p>
@@ -1126,13 +1085,7 @@
           <w:tcPr>
             <w:tcW w:w="2141" w:type="dxa"/>
           </w:tcPr>
-          <w:p>
-            <w:pPr>
-              <w:rPr>
-                <w:highlight w:val="yellow"/>
-              </w:rPr>
-            </w:pPr>
-          </w:p>
+          <w:p/>
         </w:tc>
         <w:tc>
           <w:tcPr>
@@ -1142,14 +1095,12 @@
             <w:pPr>
               <w:rPr>
                 <w:i/>
-                <w:highlight w:val="yellow"/>
               </w:rPr>
             </w:pPr>
             <w:proofErr w:type="spellStart"/>
             <w:r>
               <w:rPr>
                 <w:i/>
-                <w:highlight w:val="yellow"/>
               </w:rPr>
               <w:t>FirstName</w:t>
             </w:r>
@@ -1161,15 +1112,7 @@
             <w:tcW w:w="1382" w:type="dxa"/>
           </w:tcPr>
           <w:p>
-            <w:pPr>
-              <w:rPr>
-                <w:highlight w:val="yellow"/>
-              </w:rPr>
-            </w:pPr>
-            <w:r>
-              <w:rPr>
-                <w:highlight w:val="yellow"/>
-              </w:rPr>
+            <w:r>
               <w:t>Varchar(40)</w:t>
             </w:r>
           </w:p>
@@ -1178,55 +1121,29 @@
           <w:tcPr>
             <w:tcW w:w="1152" w:type="dxa"/>
           </w:tcPr>
-          <w:p>
-            <w:pPr>
-              <w:rPr>
-                <w:highlight w:val="yellow"/>
-              </w:rPr>
-            </w:pPr>
-          </w:p>
-        </w:tc>
-        <w:tc>
-          <w:tcPr>
-            <w:tcW w:w="2932" w:type="dxa"/>
-          </w:tcPr>
-          <w:p>
-            <w:pPr>
-              <w:rPr>
-                <w:highlight w:val="yellow"/>
-              </w:rPr>
-            </w:pPr>
-          </w:p>
-        </w:tc>
-      </w:tr>
-      <w:tr>
-        <w:tc>
-          <w:tcPr>
-            <w:tcW w:w="2141" w:type="dxa"/>
-          </w:tcPr>
-          <w:p>
-            <w:pPr>
-              <w:rPr>
-                <w:highlight w:val="yellow"/>
-              </w:rPr>
-            </w:pPr>
-          </w:p>
-        </w:tc>
-        <w:tc>
-          <w:tcPr>
-            <w:tcW w:w="2108" w:type="dxa"/>
-          </w:tcPr>
-          <w:p>
-            <w:pPr>
-              <w:rPr>
-                <w:highlight w:val="yellow"/>
-              </w:rPr>
-            </w:pPr>
-            <w:proofErr w:type="spellStart"/>
-            <w:r>
-              <w:rPr>
-                <w:highlight w:val="yellow"/>
-              </w:rPr>
+          <w:p/>
+        </w:tc>
+        <w:tc>
+          <w:tcPr>
+            <w:tcW w:w="2932" w:type="dxa"/>
+          </w:tcPr>
+          <w:p/>
+        </w:tc>
+      </w:tr>
+      <w:tr>
+        <w:tc>
+          <w:tcPr>
+            <w:tcW w:w="2141" w:type="dxa"/>
+          </w:tcPr>
+          <w:p/>
+        </w:tc>
+        <w:tc>
+          <w:tcPr>
+            <w:tcW w:w="2108" w:type="dxa"/>
+          </w:tcPr>
+          <w:p>
+            <w:proofErr w:type="spellStart"/>
+            <w:r>
               <w:t>LastName</w:t>
             </w:r>
             <w:proofErr w:type="spellEnd"/>
@@ -1237,15 +1154,7 @@
             <w:tcW w:w="1382" w:type="dxa"/>
           </w:tcPr>
           <w:p>
-            <w:pPr>
-              <w:rPr>
-                <w:highlight w:val="yellow"/>
-              </w:rPr>
-            </w:pPr>
-            <w:r>
-              <w:rPr>
-                <w:highlight w:val="yellow"/>
-              </w:rPr>
+            <w:r>
               <w:t>Varchar(50)</w:t>
             </w:r>
           </w:p>
@@ -1254,54 +1163,28 @@
           <w:tcPr>
             <w:tcW w:w="1152" w:type="dxa"/>
           </w:tcPr>
-          <w:p>
-            <w:pPr>
-              <w:rPr>
-                <w:highlight w:val="yellow"/>
-              </w:rPr>
-            </w:pPr>
-          </w:p>
-        </w:tc>
-        <w:tc>
-          <w:tcPr>
-            <w:tcW w:w="2932" w:type="dxa"/>
-          </w:tcPr>
-          <w:p>
-            <w:pPr>
-              <w:rPr>
-                <w:highlight w:val="yellow"/>
-              </w:rPr>
-            </w:pPr>
-          </w:p>
-        </w:tc>
-      </w:tr>
-      <w:tr>
-        <w:tc>
-          <w:tcPr>
-            <w:tcW w:w="2141" w:type="dxa"/>
-          </w:tcPr>
-          <w:p>
-            <w:pPr>
-              <w:rPr>
-                <w:highlight w:val="yellow"/>
-              </w:rPr>
-            </w:pPr>
-          </w:p>
-        </w:tc>
-        <w:tc>
-          <w:tcPr>
-            <w:tcW w:w="2108" w:type="dxa"/>
-          </w:tcPr>
-          <w:p>
-            <w:pPr>
-              <w:rPr>
-                <w:highlight w:val="yellow"/>
-              </w:rPr>
-            </w:pPr>
-            <w:r>
-              <w:rPr>
-                <w:highlight w:val="yellow"/>
-              </w:rPr>
+          <w:p/>
+        </w:tc>
+        <w:tc>
+          <w:tcPr>
+            <w:tcW w:w="2932" w:type="dxa"/>
+          </w:tcPr>
+          <w:p/>
+        </w:tc>
+      </w:tr>
+      <w:tr>
+        <w:tc>
+          <w:tcPr>
+            <w:tcW w:w="2141" w:type="dxa"/>
+          </w:tcPr>
+          <w:p/>
+        </w:tc>
+        <w:tc>
+          <w:tcPr>
+            <w:tcW w:w="2108" w:type="dxa"/>
+          </w:tcPr>
+          <w:p>
+            <w:r>
               <w:t>Phone</w:t>
             </w:r>
           </w:p>
@@ -1311,15 +1194,7 @@
             <w:tcW w:w="1382" w:type="dxa"/>
           </w:tcPr>
           <w:p>
-            <w:pPr>
-              <w:rPr>
-                <w:highlight w:val="yellow"/>
-              </w:rPr>
-            </w:pPr>
-            <w:r>
-              <w:rPr>
-                <w:highlight w:val="yellow"/>
-              </w:rPr>
+            <w:r>
               <w:t>Varchar(14)</w:t>
             </w:r>
           </w:p>
@@ -1328,28 +1203,14 @@
           <w:tcPr>
             <w:tcW w:w="1152" w:type="dxa"/>
           </w:tcPr>
-          <w:p>
-            <w:pPr>
-              <w:rPr>
-                <w:highlight w:val="yellow"/>
-              </w:rPr>
-            </w:pPr>
-          </w:p>
-        </w:tc>
-        <w:tc>
-          <w:tcPr>
-            <w:tcW w:w="2932" w:type="dxa"/>
-          </w:tcPr>
-          <w:p>
-            <w:pPr>
-              <w:rPr>
-                <w:highlight w:val="yellow"/>
-              </w:rPr>
-            </w:pPr>
-            <w:r>
-              <w:rPr>
-                <w:highlight w:val="yellow"/>
-              </w:rPr>
+          <w:p/>
+        </w:tc>
+        <w:tc>
+          <w:tcPr>
+            <w:tcW w:w="2932" w:type="dxa"/>
+          </w:tcPr>
+          <w:p>
+            <w:r>
               <w:t>Must be in format 1-555-555-5555</w:t>
             </w:r>
           </w:p>
@@ -1360,28 +1221,14 @@
           <w:tcPr>
             <w:tcW w:w="2141" w:type="dxa"/>
           </w:tcPr>
-          <w:p>
-            <w:pPr>
-              <w:rPr>
-                <w:highlight w:val="yellow"/>
-              </w:rPr>
-            </w:pPr>
-          </w:p>
-        </w:tc>
-        <w:tc>
-          <w:tcPr>
-            <w:tcW w:w="2108" w:type="dxa"/>
-          </w:tcPr>
-          <w:p>
-            <w:pPr>
-              <w:rPr>
-                <w:highlight w:val="yellow"/>
-              </w:rPr>
-            </w:pPr>
-            <w:r>
-              <w:rPr>
-                <w:highlight w:val="yellow"/>
-              </w:rPr>
+          <w:p/>
+        </w:tc>
+        <w:tc>
+          <w:tcPr>
+            <w:tcW w:w="2108" w:type="dxa"/>
+          </w:tcPr>
+          <w:p>
+            <w:r>
               <w:t>Address</w:t>
             </w:r>
           </w:p>
@@ -1391,15 +1238,7 @@
             <w:tcW w:w="1382" w:type="dxa"/>
           </w:tcPr>
           <w:p>
-            <w:pPr>
-              <w:rPr>
-                <w:highlight w:val="yellow"/>
-              </w:rPr>
-            </w:pPr>
-            <w:r>
-              <w:rPr>
-                <w:highlight w:val="yellow"/>
-              </w:rPr>
+            <w:r>
               <w:t>Varchar(30)</w:t>
             </w:r>
           </w:p>
@@ -1408,54 +1247,28 @@
           <w:tcPr>
             <w:tcW w:w="1152" w:type="dxa"/>
           </w:tcPr>
-          <w:p>
-            <w:pPr>
-              <w:rPr>
-                <w:highlight w:val="yellow"/>
-              </w:rPr>
-            </w:pPr>
-          </w:p>
-        </w:tc>
-        <w:tc>
-          <w:tcPr>
-            <w:tcW w:w="2932" w:type="dxa"/>
-          </w:tcPr>
-          <w:p>
-            <w:pPr>
-              <w:rPr>
-                <w:highlight w:val="yellow"/>
-              </w:rPr>
-            </w:pPr>
-          </w:p>
-        </w:tc>
-      </w:tr>
-      <w:tr>
-        <w:tc>
-          <w:tcPr>
-            <w:tcW w:w="2141" w:type="dxa"/>
-          </w:tcPr>
-          <w:p>
-            <w:pPr>
-              <w:rPr>
-                <w:highlight w:val="yellow"/>
-              </w:rPr>
-            </w:pPr>
-          </w:p>
-        </w:tc>
-        <w:tc>
-          <w:tcPr>
-            <w:tcW w:w="2108" w:type="dxa"/>
-          </w:tcPr>
-          <w:p>
-            <w:pPr>
-              <w:rPr>
-                <w:highlight w:val="yellow"/>
-              </w:rPr>
-            </w:pPr>
-            <w:r>
-              <w:rPr>
-                <w:highlight w:val="yellow"/>
-              </w:rPr>
+          <w:p/>
+        </w:tc>
+        <w:tc>
+          <w:tcPr>
+            <w:tcW w:w="2932" w:type="dxa"/>
+          </w:tcPr>
+          <w:p/>
+        </w:tc>
+      </w:tr>
+      <w:tr>
+        <w:tc>
+          <w:tcPr>
+            <w:tcW w:w="2141" w:type="dxa"/>
+          </w:tcPr>
+          <w:p/>
+        </w:tc>
+        <w:tc>
+          <w:tcPr>
+            <w:tcW w:w="2108" w:type="dxa"/>
+          </w:tcPr>
+          <w:p>
+            <w:r>
               <w:t>City</w:t>
             </w:r>
           </w:p>
@@ -1465,15 +1278,7 @@
             <w:tcW w:w="1382" w:type="dxa"/>
           </w:tcPr>
           <w:p>
-            <w:pPr>
-              <w:rPr>
-                <w:highlight w:val="yellow"/>
-              </w:rPr>
-            </w:pPr>
-            <w:r>
-              <w:rPr>
-                <w:highlight w:val="yellow"/>
-              </w:rPr>
+            <w:r>
               <w:t>Varchar(20)</w:t>
             </w:r>
           </w:p>
@@ -1483,15 +1288,7 @@
             <w:tcW w:w="1152" w:type="dxa"/>
           </w:tcPr>
           <w:p>
-            <w:pPr>
-              <w:rPr>
-                <w:highlight w:val="yellow"/>
-              </w:rPr>
-            </w:pPr>
-            <w:r>
-              <w:rPr>
-                <w:highlight w:val="yellow"/>
-              </w:rPr>
+            <w:r>
               <w:t>Edmonton</w:t>
             </w:r>
           </w:p>
@@ -1500,43 +1297,23 @@
           <w:tcPr>
             <w:tcW w:w="2932" w:type="dxa"/>
           </w:tcPr>
-          <w:p>
-            <w:pPr>
-              <w:rPr>
-                <w:highlight w:val="yellow"/>
-              </w:rPr>
-            </w:pPr>
-          </w:p>
-        </w:tc>
-      </w:tr>
-      <w:tr>
-        <w:tc>
-          <w:tcPr>
-            <w:tcW w:w="2141" w:type="dxa"/>
-          </w:tcPr>
-          <w:p>
-            <w:pPr>
-              <w:rPr>
-                <w:highlight w:val="yellow"/>
-              </w:rPr>
-            </w:pPr>
-          </w:p>
-        </w:tc>
-        <w:tc>
-          <w:tcPr>
-            <w:tcW w:w="2108" w:type="dxa"/>
-          </w:tcPr>
-          <w:p>
-            <w:pPr>
-              <w:rPr>
-                <w:highlight w:val="yellow"/>
-              </w:rPr>
-            </w:pPr>
-            <w:proofErr w:type="spellStart"/>
-            <w:r>
-              <w:rPr>
-                <w:highlight w:val="yellow"/>
-              </w:rPr>
+          <w:p/>
+        </w:tc>
+      </w:tr>
+      <w:tr>
+        <w:tc>
+          <w:tcPr>
+            <w:tcW w:w="2141" w:type="dxa"/>
+          </w:tcPr>
+          <w:p/>
+        </w:tc>
+        <w:tc>
+          <w:tcPr>
+            <w:tcW w:w="2108" w:type="dxa"/>
+          </w:tcPr>
+          <w:p>
+            <w:proofErr w:type="spellStart"/>
+            <w:r>
               <w:t>PostalCode</w:t>
             </w:r>
             <w:proofErr w:type="spellEnd"/>
@@ -1547,15 +1324,7 @@
             <w:tcW w:w="1382" w:type="dxa"/>
           </w:tcPr>
           <w:p>
-            <w:pPr>
-              <w:rPr>
-                <w:highlight w:val="yellow"/>
-              </w:rPr>
-            </w:pPr>
-            <w:r>
-              <w:rPr>
-                <w:highlight w:val="yellow"/>
-              </w:rPr>
+            <w:r>
               <w:t>Varchar(7)</w:t>
             </w:r>
           </w:p>
@@ -1564,28 +1333,14 @@
           <w:tcPr>
             <w:tcW w:w="1152" w:type="dxa"/>
           </w:tcPr>
-          <w:p>
-            <w:pPr>
-              <w:rPr>
-                <w:highlight w:val="yellow"/>
-              </w:rPr>
-            </w:pPr>
-          </w:p>
-        </w:tc>
-        <w:tc>
-          <w:tcPr>
-            <w:tcW w:w="2932" w:type="dxa"/>
-          </w:tcPr>
-          <w:p>
-            <w:pPr>
-              <w:rPr>
-                <w:highlight w:val="yellow"/>
-              </w:rPr>
-            </w:pPr>
-            <w:r>
-              <w:rPr>
-                <w:highlight w:val="yellow"/>
-              </w:rPr>
+          <w:p/>
+        </w:tc>
+        <w:tc>
+          <w:tcPr>
+            <w:tcW w:w="2932" w:type="dxa"/>
+          </w:tcPr>
+          <w:p>
+            <w:r>
               <w:t>Must be in format T5T-5T5 or 99999</w:t>
             </w:r>
           </w:p>
@@ -1596,28 +1351,14 @@
           <w:tcPr>
             <w:tcW w:w="2141" w:type="dxa"/>
           </w:tcPr>
-          <w:p>
-            <w:pPr>
-              <w:rPr>
-                <w:highlight w:val="yellow"/>
-              </w:rPr>
-            </w:pPr>
-          </w:p>
-        </w:tc>
-        <w:tc>
-          <w:tcPr>
-            <w:tcW w:w="2108" w:type="dxa"/>
-          </w:tcPr>
-          <w:p>
-            <w:pPr>
-              <w:rPr>
-                <w:highlight w:val="yellow"/>
-              </w:rPr>
-            </w:pPr>
-            <w:r>
-              <w:rPr>
-                <w:highlight w:val="yellow"/>
-              </w:rPr>
+          <w:p/>
+        </w:tc>
+        <w:tc>
+          <w:tcPr>
+            <w:tcW w:w="2108" w:type="dxa"/>
+          </w:tcPr>
+          <w:p>
+            <w:r>
               <w:t>Province</w:t>
             </w:r>
           </w:p>
@@ -1627,15 +1368,7 @@
             <w:tcW w:w="1382" w:type="dxa"/>
           </w:tcPr>
           <w:p>
-            <w:pPr>
-              <w:rPr>
-                <w:highlight w:val="yellow"/>
-              </w:rPr>
-            </w:pPr>
-            <w:r>
-              <w:rPr>
-                <w:highlight w:val="yellow"/>
-              </w:rPr>
+            <w:r>
               <w:t>Char(2)</w:t>
             </w:r>
           </w:p>
@@ -1645,15 +1378,7 @@
             <w:tcW w:w="1152" w:type="dxa"/>
           </w:tcPr>
           <w:p>
-            <w:pPr>
-              <w:rPr>
-                <w:highlight w:val="yellow"/>
-              </w:rPr>
-            </w:pPr>
-            <w:r>
-              <w:rPr>
-                <w:highlight w:val="yellow"/>
-              </w:rPr>
+            <w:r>
               <w:t>AB</w:t>
             </w:r>
           </w:p>
@@ -1663,15 +1388,7 @@
             <w:tcW w:w="2932" w:type="dxa"/>
           </w:tcPr>
           <w:p>
-            <w:pPr>
-              <w:rPr>
-                <w:highlight w:val="yellow"/>
-              </w:rPr>
-            </w:pPr>
-            <w:r>
-              <w:rPr>
-                <w:highlight w:val="yellow"/>
-              </w:rPr>
+            <w:r>
               <w:t>Must be two uppercase letters</w:t>
             </w:r>
           </w:p>
@@ -1682,28 +1399,14 @@
           <w:tcPr>
             <w:tcW w:w="2141" w:type="dxa"/>
           </w:tcPr>
-          <w:p>
-            <w:pPr>
-              <w:rPr>
-                <w:highlight w:val="yellow"/>
-              </w:rPr>
-            </w:pPr>
-          </w:p>
-        </w:tc>
-        <w:tc>
-          <w:tcPr>
-            <w:tcW w:w="2108" w:type="dxa"/>
-          </w:tcPr>
-          <w:p>
-            <w:pPr>
-              <w:rPr>
-                <w:highlight w:val="yellow"/>
-              </w:rPr>
-            </w:pPr>
-            <w:r>
-              <w:rPr>
-                <w:highlight w:val="yellow"/>
-              </w:rPr>
+          <w:p/>
+        </w:tc>
+        <w:tc>
+          <w:tcPr>
+            <w:tcW w:w="2108" w:type="dxa"/>
+          </w:tcPr>
+          <w:p>
+            <w:r>
               <w:t>Country</w:t>
             </w:r>
           </w:p>
@@ -1713,15 +1416,7 @@
             <w:tcW w:w="1382" w:type="dxa"/>
           </w:tcPr>
           <w:p>
-            <w:pPr>
-              <w:rPr>
-                <w:highlight w:val="yellow"/>
-              </w:rPr>
-            </w:pPr>
-            <w:r>
-              <w:rPr>
-                <w:highlight w:val="yellow"/>
-              </w:rPr>
+            <w:r>
               <w:t>Varchar(15)</w:t>
             </w:r>
           </w:p>
@@ -1731,44 +1426,29 @@
             <w:tcW w:w="1152" w:type="dxa"/>
           </w:tcPr>
           <w:p>
-            <w:pPr>
-              <w:rPr>
-                <w:highlight w:val="yellow"/>
-              </w:rPr>
-            </w:pPr>
-            <w:r>
-              <w:rPr>
-                <w:highlight w:val="yellow"/>
-              </w:rPr>
-              <w:t>Canada</w:t>
-            </w:r>
-          </w:p>
-        </w:tc>
-        <w:tc>
-          <w:tcPr>
-            <w:tcW w:w="2932" w:type="dxa"/>
-          </w:tcPr>
-          <w:p>
-            <w:pPr>
-              <w:rPr>
-                <w:highlight w:val="yellow"/>
-              </w:rPr>
-            </w:pPr>
-          </w:p>
-        </w:tc>
-      </w:tr>
-      <w:tr>
-        <w:tc>
-          <w:tcPr>
-            <w:tcW w:w="2141" w:type="dxa"/>
-          </w:tcPr>
-          <w:p>
-            <w:pPr>
-              <w:rPr>
-                <w:highlight w:val="yellow"/>
-              </w:rPr>
-            </w:pPr>
-          </w:p>
+            <w:r>
+              <w:t>Ca</w:t>
+            </w:r>
+            <w:bookmarkStart w:id="0" w:name="_GoBack"/>
+            <w:bookmarkEnd w:id="0"/>
+            <w:r>
+              <w:t>nada</w:t>
+            </w:r>
+          </w:p>
+        </w:tc>
+        <w:tc>
+          <w:tcPr>
+            <w:tcW w:w="2932" w:type="dxa"/>
+          </w:tcPr>
+          <w:p/>
+        </w:tc>
+      </w:tr>
+      <w:tr>
+        <w:tc>
+          <w:tcPr>
+            <w:tcW w:w="2141" w:type="dxa"/>
+          </w:tcPr>
+          <w:p/>
         </w:tc>
         <w:tc>
           <w:tcPr>
@@ -1778,13 +1458,11 @@
             <w:pPr>
               <w:rPr>
                 <w:i/>
-                <w:highlight w:val="yellow"/>
               </w:rPr>
             </w:pPr>
             <w:r>
               <w:rPr>
                 <w:i/>
-                <w:highlight w:val="yellow"/>
               </w:rPr>
               <w:t>Email</w:t>
             </w:r>
@@ -1795,15 +1473,7 @@
             <w:tcW w:w="1382" w:type="dxa"/>
           </w:tcPr>
           <w:p>
-            <w:pPr>
-              <w:rPr>
-                <w:highlight w:val="yellow"/>
-              </w:rPr>
-            </w:pPr>
-            <w:r>
-              <w:rPr>
-                <w:highlight w:val="yellow"/>
-              </w:rPr>
+            <w:r>
               <w:t>Varchar(40)</w:t>
             </w:r>
           </w:p>
@@ -1812,28 +1482,14 @@
           <w:tcPr>
             <w:tcW w:w="1152" w:type="dxa"/>
           </w:tcPr>
-          <w:p>
-            <w:pPr>
-              <w:rPr>
-                <w:highlight w:val="yellow"/>
-              </w:rPr>
-            </w:pPr>
-          </w:p>
-        </w:tc>
-        <w:tc>
-          <w:tcPr>
-            <w:tcW w:w="2932" w:type="dxa"/>
-          </w:tcPr>
-          <w:p>
-            <w:pPr>
-              <w:rPr>
-                <w:highlight w:val="yellow"/>
-              </w:rPr>
-            </w:pPr>
-            <w:r>
-              <w:rPr>
-                <w:highlight w:val="yellow"/>
-              </w:rPr>
+          <w:p/>
+        </w:tc>
+        <w:tc>
+          <w:tcPr>
+            <w:tcW w:w="2932" w:type="dxa"/>
+          </w:tcPr>
+          <w:p>
+            <w:r>
               <w:t>Must be valid email format</w:t>
             </w:r>
           </w:p>
@@ -1844,28 +1500,14 @@
           <w:tcPr>
             <w:tcW w:w="2141" w:type="dxa"/>
           </w:tcPr>
-          <w:p>
-            <w:pPr>
-              <w:rPr>
-                <w:highlight w:val="yellow"/>
-              </w:rPr>
-            </w:pPr>
-          </w:p>
-        </w:tc>
-        <w:tc>
-          <w:tcPr>
-            <w:tcW w:w="2108" w:type="dxa"/>
-          </w:tcPr>
-          <w:p>
-            <w:pPr>
-              <w:rPr>
-                <w:highlight w:val="yellow"/>
-              </w:rPr>
-            </w:pPr>
-            <w:r>
-              <w:rPr>
-                <w:highlight w:val="yellow"/>
-              </w:rPr>
+          <w:p/>
+        </w:tc>
+        <w:tc>
+          <w:tcPr>
+            <w:tcW w:w="2108" w:type="dxa"/>
+          </w:tcPr>
+          <w:p>
+            <w:r>
               <w:t>Wage</w:t>
             </w:r>
           </w:p>
@@ -1875,16 +1517,8 @@
             <w:tcW w:w="1382" w:type="dxa"/>
           </w:tcPr>
           <w:p>
-            <w:pPr>
-              <w:rPr>
-                <w:highlight w:val="yellow"/>
-              </w:rPr>
-            </w:pPr>
-            <w:proofErr w:type="spellStart"/>
-            <w:r>
-              <w:rPr>
-                <w:highlight w:val="yellow"/>
-              </w:rPr>
+            <w:proofErr w:type="spellStart"/>
+            <w:r>
               <w:t>Smallmoney</w:t>
             </w:r>
             <w:proofErr w:type="spellEnd"/>
@@ -1894,55 +1528,29 @@
           <w:tcPr>
             <w:tcW w:w="1152" w:type="dxa"/>
           </w:tcPr>
-          <w:p>
-            <w:pPr>
-              <w:rPr>
-                <w:highlight w:val="yellow"/>
-              </w:rPr>
-            </w:pPr>
-          </w:p>
-        </w:tc>
-        <w:tc>
-          <w:tcPr>
-            <w:tcW w:w="2932" w:type="dxa"/>
-          </w:tcPr>
-          <w:p>
-            <w:pPr>
-              <w:rPr>
-                <w:highlight w:val="yellow"/>
-              </w:rPr>
-            </w:pPr>
-          </w:p>
-        </w:tc>
-      </w:tr>
-      <w:tr>
-        <w:tc>
-          <w:tcPr>
-            <w:tcW w:w="2141" w:type="dxa"/>
-          </w:tcPr>
-          <w:p>
-            <w:pPr>
-              <w:rPr>
-                <w:highlight w:val="yellow"/>
-              </w:rPr>
-            </w:pPr>
-          </w:p>
-        </w:tc>
-        <w:tc>
-          <w:tcPr>
-            <w:tcW w:w="2108" w:type="dxa"/>
-          </w:tcPr>
-          <w:p>
-            <w:pPr>
-              <w:rPr>
-                <w:highlight w:val="yellow"/>
-              </w:rPr>
-            </w:pPr>
-            <w:proofErr w:type="spellStart"/>
-            <w:r>
-              <w:rPr>
-                <w:highlight w:val="yellow"/>
-              </w:rPr>
+          <w:p/>
+        </w:tc>
+        <w:tc>
+          <w:tcPr>
+            <w:tcW w:w="2932" w:type="dxa"/>
+          </w:tcPr>
+          <w:p/>
+        </w:tc>
+      </w:tr>
+      <w:tr>
+        <w:tc>
+          <w:tcPr>
+            <w:tcW w:w="2141" w:type="dxa"/>
+          </w:tcPr>
+          <w:p/>
+        </w:tc>
+        <w:tc>
+          <w:tcPr>
+            <w:tcW w:w="2108" w:type="dxa"/>
+          </w:tcPr>
+          <w:p>
+            <w:proofErr w:type="spellStart"/>
+            <w:r>
               <w:t>DateHired</w:t>
             </w:r>
             <w:proofErr w:type="spellEnd"/>
@@ -1953,16 +1561,8 @@
             <w:tcW w:w="1382" w:type="dxa"/>
           </w:tcPr>
           <w:p>
-            <w:pPr>
-              <w:rPr>
-                <w:highlight w:val="yellow"/>
-              </w:rPr>
-            </w:pPr>
-            <w:proofErr w:type="spellStart"/>
-            <w:r>
-              <w:rPr>
-                <w:highlight w:val="yellow"/>
-              </w:rPr>
+            <w:proofErr w:type="spellStart"/>
+            <w:r>
               <w:t>Datetime</w:t>
             </w:r>
             <w:proofErr w:type="spellEnd"/>
@@ -1973,15 +1573,7 @@
             <w:tcW w:w="1152" w:type="dxa"/>
           </w:tcPr>
           <w:p>
-            <w:pPr>
-              <w:rPr>
-                <w:highlight w:val="yellow"/>
-              </w:rPr>
-            </w:pPr>
-            <w:r>
-              <w:rPr>
-                <w:highlight w:val="yellow"/>
-              </w:rPr>
+            <w:r>
               <w:t>Today</w:t>
             </w:r>
           </w:p>
@@ -1990,27 +1582,15 @@
           <w:tcPr>
             <w:tcW w:w="2932" w:type="dxa"/>
           </w:tcPr>
-          <w:p>
-            <w:pPr>
-              <w:rPr>
-                <w:highlight w:val="yellow"/>
-              </w:rPr>
-            </w:pPr>
-          </w:p>
-        </w:tc>
-      </w:tr>
-      <w:tr>
-        <w:tc>
-          <w:tcPr>
-            <w:tcW w:w="2141" w:type="dxa"/>
-          </w:tcPr>
-          <w:p>
-            <w:pPr>
-              <w:rPr>
-                <w:highlight w:val="yellow"/>
-              </w:rPr>
-            </w:pPr>
-          </w:p>
+          <w:p/>
+        </w:tc>
+      </w:tr>
+      <w:tr>
+        <w:tc>
+          <w:tcPr>
+            <w:tcW w:w="2141" w:type="dxa"/>
+          </w:tcPr>
+          <w:p/>
         </w:tc>
         <w:tc>
           <w:tcPr>
@@ -2020,14 +1600,12 @@
             <w:pPr>
               <w:rPr>
                 <w:i/>
-                <w:highlight w:val="yellow"/>
               </w:rPr>
             </w:pPr>
             <w:proofErr w:type="spellStart"/>
             <w:r>
               <w:rPr>
                 <w:i/>
-                <w:highlight w:val="yellow"/>
               </w:rPr>
               <w:t>DateReleased</w:t>
             </w:r>
@@ -2039,16 +1617,8 @@
             <w:tcW w:w="1382" w:type="dxa"/>
           </w:tcPr>
           <w:p>
-            <w:pPr>
-              <w:rPr>
-                <w:highlight w:val="yellow"/>
-              </w:rPr>
-            </w:pPr>
-            <w:proofErr w:type="spellStart"/>
-            <w:r>
-              <w:rPr>
-                <w:highlight w:val="yellow"/>
-              </w:rPr>
+            <w:proofErr w:type="spellStart"/>
+            <w:r>
               <w:t>datetime</w:t>
             </w:r>
             <w:proofErr w:type="spellEnd"/>
@@ -2058,43 +1628,23 @@
           <w:tcPr>
             <w:tcW w:w="1152" w:type="dxa"/>
           </w:tcPr>
-          <w:p>
-            <w:pPr>
-              <w:rPr>
-                <w:highlight w:val="yellow"/>
-              </w:rPr>
-            </w:pPr>
-          </w:p>
-        </w:tc>
-        <w:tc>
-          <w:tcPr>
-            <w:tcW w:w="2932" w:type="dxa"/>
-          </w:tcPr>
-          <w:p>
-            <w:pPr>
-              <w:rPr>
-                <w:highlight w:val="yellow"/>
-              </w:rPr>
-            </w:pPr>
-            <w:proofErr w:type="spellStart"/>
-            <w:r>
-              <w:rPr>
-                <w:highlight w:val="yellow"/>
-              </w:rPr>
+          <w:p/>
+        </w:tc>
+        <w:tc>
+          <w:tcPr>
+            <w:tcW w:w="2932" w:type="dxa"/>
+          </w:tcPr>
+          <w:p>
+            <w:proofErr w:type="spellStart"/>
+            <w:r>
               <w:t>DateReleased</w:t>
             </w:r>
             <w:proofErr w:type="spellEnd"/>
             <w:r>
-              <w:rPr>
-                <w:highlight w:val="yellow"/>
-              </w:rPr>
               <w:t xml:space="preserve"> must be AFTER </w:t>
             </w:r>
             <w:proofErr w:type="spellStart"/>
             <w:r>
-              <w:rPr>
-                <w:highlight w:val="yellow"/>
-              </w:rPr>
               <w:t>DateHired</w:t>
             </w:r>
             <w:proofErr w:type="spellEnd"/>
@@ -2106,29 +1656,15 @@
           <w:tcPr>
             <w:tcW w:w="2141" w:type="dxa"/>
           </w:tcPr>
-          <w:p>
-            <w:pPr>
-              <w:rPr>
-                <w:highlight w:val="yellow"/>
-              </w:rPr>
-            </w:pPr>
-          </w:p>
-        </w:tc>
-        <w:tc>
-          <w:tcPr>
-            <w:tcW w:w="2108" w:type="dxa"/>
-          </w:tcPr>
-          <w:p>
-            <w:pPr>
-              <w:rPr>
-                <w:highlight w:val="yellow"/>
-              </w:rPr>
-            </w:pPr>
-            <w:proofErr w:type="spellStart"/>
-            <w:r>
-              <w:rPr>
-                <w:highlight w:val="yellow"/>
-              </w:rPr>
+          <w:p/>
+        </w:tc>
+        <w:tc>
+          <w:tcPr>
+            <w:tcW w:w="2108" w:type="dxa"/>
+          </w:tcPr>
+          <w:p>
+            <w:proofErr w:type="spellStart"/>
+            <w:r>
               <w:t>ActiveYN</w:t>
             </w:r>
             <w:proofErr w:type="spellEnd"/>
@@ -2139,15 +1675,7 @@
             <w:tcW w:w="1382" w:type="dxa"/>
           </w:tcPr>
           <w:p>
-            <w:pPr>
-              <w:rPr>
-                <w:highlight w:val="yellow"/>
-              </w:rPr>
-            </w:pPr>
-            <w:r>
-              <w:rPr>
-                <w:highlight w:val="yellow"/>
-              </w:rPr>
+            <w:r>
               <w:t>Char(1)</w:t>
             </w:r>
           </w:p>
@@ -2157,15 +1685,7 @@
             <w:tcW w:w="1152" w:type="dxa"/>
           </w:tcPr>
           <w:p>
-            <w:pPr>
-              <w:rPr>
-                <w:highlight w:val="yellow"/>
-              </w:rPr>
-            </w:pPr>
-            <w:r>
-              <w:rPr>
-                <w:highlight w:val="yellow"/>
-              </w:rPr>
+            <w:r>
               <w:t>Y</w:t>
             </w:r>
           </w:p>
@@ -2176,9 +1696,6 @@
           </w:tcPr>
           <w:p>
             <w:r>
-              <w:rPr>
-                <w:highlight w:val="yellow"/>
-              </w:rPr>
               <w:t>Must be either uppercase Y or N.</w:t>
             </w:r>
           </w:p>
@@ -3769,8 +3286,6 @@
       <w:r>
         <w:t>Totals should be greater than or equal to subtotals</w:t>
       </w:r>
-      <w:bookmarkStart w:id="0" w:name="_GoBack"/>
-      <w:bookmarkEnd w:id="0"/>
     </w:p>
     <w:sectPr>
       <w:pgSz w:w="12240" w:h="15840"/>

</xml_diff>